<commit_message>
add some feature in
</commit_message>
<xml_diff>
--- a/resume.docx
+++ b/resume.docx
@@ -1078,7 +1078,16 @@
           <w:kern w:val="0"/>
           <w:szCs w:val="21"/>
         </w:rPr>
-        <w:t>manage the allocation of pages of physical memory so that different processes do not overlap in their memory usage.</w:t>
+        <w:t>Implement</w:t>
+      </w:r>
+      <w:r>
+        <w:rPr>
+          <w:rFonts w:ascii="Times New Roman" w:eastAsia="SimSun" w:hAnsi="Times New Roman" w:cs="Times New Roman"/>
+          <w:bCs/>
+          <w:kern w:val="0"/>
+          <w:szCs w:val="21"/>
+        </w:rPr>
+        <w:t xml:space="preserve"> demand paging, page replacement to free up a physic page to handle page faults.</w:t>
       </w:r>
     </w:p>
     <w:p>
@@ -1091,7 +1100,8 @@
         <w:jc w:val="left"/>
         <w:rPr>
           <w:rFonts w:ascii="Times New Roman" w:eastAsia="SimSun" w:hAnsi="Times New Roman" w:cs="Times New Roman"/>
-          <w:b/>
+          <w:bCs/>
+          <w:kern w:val="0"/>
           <w:szCs w:val="21"/>
         </w:rPr>
       </w:pPr>
@@ -3161,6 +3171,163 @@
     </w:p>
   </w:footnote>
 </w:footnotes>
+</file>
+
+<file path=word/numbering.xml><?xml version="1.0" encoding="utf-8"?>
+<w:numbering xmlns:wpc="http://schemas.microsoft.com/office/word/2010/wordprocessingCanvas" xmlns:cx="http://schemas.microsoft.com/office/drawing/2014/chartex" xmlns:cx1="http://schemas.microsoft.com/office/drawing/2015/9/8/chartex" xmlns:cx2="http://schemas.microsoft.com/office/drawing/2015/10/21/chartex" xmlns:cx3="http://schemas.microsoft.com/office/drawing/2016/5/9/chartex" xmlns:cx4="http://schemas.microsoft.com/office/drawing/2016/5/10/chartex" xmlns:cx5="http://schemas.microsoft.com/office/drawing/2016/5/11/chartex" xmlns:cx6="http://schemas.microsoft.com/office/drawing/2016/5/12/chartex" xmlns:cx7="http://schemas.microsoft.com/office/drawing/2016/5/13/chartex" xmlns:cx8="http://schemas.microsoft.com/office/drawing/2016/5/14/chartex" xmlns:mc="http://schemas.openxmlformats.org/markup-compatibility/2006" xmlns:aink="http://schemas.microsoft.com/office/drawing/2016/ink" xmlns:am3d="http://schemas.microsoft.com/office/drawing/2017/model3d" xmlns:o="urn:schemas-microsoft-com:office:office" xmlns:oel="http://schemas.microsoft.com/office/2019/extlst" xmlns:r="http://schemas.openxmlformats.org/officeDocument/2006/relationships" xmlns:m="http://schemas.openxmlformats.org/officeDocument/2006/math" xmlns:v="urn:schemas-microsoft-com:vml" xmlns:wp14="http://schemas.microsoft.com/office/word/2010/wordprocessingDrawing" xmlns:wp="http://schemas.openxmlformats.org/drawingml/2006/wordprocessingDrawing" xmlns:w10="urn:schemas-microsoft-com:office:word" xmlns:w="http://schemas.openxmlformats.org/wordprocessingml/2006/main" xmlns:w14="http://schemas.microsoft.com/office/word/2010/wordml" xmlns:w15="http://schemas.microsoft.com/office/word/2012/wordml" xmlns:w16cex="http://schemas.microsoft.com/office/word/2018/wordml/cex" xmlns:w16cid="http://schemas.microsoft.com/office/word/2016/wordml/cid" xmlns:w16="http://schemas.microsoft.com/office/word/2018/wordml" xmlns:w16sdtdh="http://schemas.microsoft.com/office/word/2020/wordml/sdtdatahash" xmlns:w16se="http://schemas.microsoft.com/office/word/2015/wordml/symex" xmlns:wpg="http://schemas.microsoft.com/office/word/2010/wordprocessingGroup" xmlns:wpi="http://schemas.microsoft.com/office/word/2010/wordprocessingInk" xmlns:wne="http://schemas.microsoft.com/office/word/2006/wordml" xmlns:wps="http://schemas.microsoft.com/office/word/2010/wordprocessingShape" mc:Ignorable="w14 w15 w16se w16cid w16 w16cex w16sdtdh wp14">
+  <w:abstractNum w:abstractNumId="0" w15:restartNumberingAfterBreak="0">
+    <w:nsid w:val="6A1E50E0"/>
+    <w:multiLevelType w:val="multilevel"/>
+    <w:tmpl w:val="F1ACF3C8"/>
+    <w:lvl w:ilvl="0">
+      <w:start w:val="1"/>
+      <w:numFmt w:val="bullet"/>
+      <w:lvlText w:val=""/>
+      <w:lvlJc w:val="left"/>
+      <w:pPr>
+        <w:tabs>
+          <w:tab w:val="num" w:pos="720"/>
+        </w:tabs>
+        <w:ind w:left="720" w:hanging="360"/>
+      </w:pPr>
+      <w:rPr>
+        <w:rFonts w:ascii="Symbol" w:hAnsi="Symbol" w:hint="default"/>
+        <w:sz w:val="20"/>
+      </w:rPr>
+    </w:lvl>
+    <w:lvl w:ilvl="1" w:tentative="1">
+      <w:start w:val="1"/>
+      <w:numFmt w:val="bullet"/>
+      <w:lvlText w:val="o"/>
+      <w:lvlJc w:val="left"/>
+      <w:pPr>
+        <w:tabs>
+          <w:tab w:val="num" w:pos="1440"/>
+        </w:tabs>
+        <w:ind w:left="1440" w:hanging="360"/>
+      </w:pPr>
+      <w:rPr>
+        <w:rFonts w:ascii="Courier New" w:hAnsi="Courier New" w:hint="default"/>
+        <w:sz w:val="20"/>
+      </w:rPr>
+    </w:lvl>
+    <w:lvl w:ilvl="2" w:tentative="1">
+      <w:start w:val="1"/>
+      <w:numFmt w:val="bullet"/>
+      <w:lvlText w:val=""/>
+      <w:lvlJc w:val="left"/>
+      <w:pPr>
+        <w:tabs>
+          <w:tab w:val="num" w:pos="2160"/>
+        </w:tabs>
+        <w:ind w:left="2160" w:hanging="360"/>
+      </w:pPr>
+      <w:rPr>
+        <w:rFonts w:ascii="Wingdings" w:hAnsi="Wingdings" w:hint="default"/>
+        <w:sz w:val="20"/>
+      </w:rPr>
+    </w:lvl>
+    <w:lvl w:ilvl="3" w:tentative="1">
+      <w:start w:val="1"/>
+      <w:numFmt w:val="bullet"/>
+      <w:lvlText w:val=""/>
+      <w:lvlJc w:val="left"/>
+      <w:pPr>
+        <w:tabs>
+          <w:tab w:val="num" w:pos="2880"/>
+        </w:tabs>
+        <w:ind w:left="2880" w:hanging="360"/>
+      </w:pPr>
+      <w:rPr>
+        <w:rFonts w:ascii="Wingdings" w:hAnsi="Wingdings" w:hint="default"/>
+        <w:sz w:val="20"/>
+      </w:rPr>
+    </w:lvl>
+    <w:lvl w:ilvl="4" w:tentative="1">
+      <w:start w:val="1"/>
+      <w:numFmt w:val="bullet"/>
+      <w:lvlText w:val=""/>
+      <w:lvlJc w:val="left"/>
+      <w:pPr>
+        <w:tabs>
+          <w:tab w:val="num" w:pos="3600"/>
+        </w:tabs>
+        <w:ind w:left="3600" w:hanging="360"/>
+      </w:pPr>
+      <w:rPr>
+        <w:rFonts w:ascii="Wingdings" w:hAnsi="Wingdings" w:hint="default"/>
+        <w:sz w:val="20"/>
+      </w:rPr>
+    </w:lvl>
+    <w:lvl w:ilvl="5" w:tentative="1">
+      <w:start w:val="1"/>
+      <w:numFmt w:val="bullet"/>
+      <w:lvlText w:val=""/>
+      <w:lvlJc w:val="left"/>
+      <w:pPr>
+        <w:tabs>
+          <w:tab w:val="num" w:pos="4320"/>
+        </w:tabs>
+        <w:ind w:left="4320" w:hanging="360"/>
+      </w:pPr>
+      <w:rPr>
+        <w:rFonts w:ascii="Wingdings" w:hAnsi="Wingdings" w:hint="default"/>
+        <w:sz w:val="20"/>
+      </w:rPr>
+    </w:lvl>
+    <w:lvl w:ilvl="6" w:tentative="1">
+      <w:start w:val="1"/>
+      <w:numFmt w:val="bullet"/>
+      <w:lvlText w:val=""/>
+      <w:lvlJc w:val="left"/>
+      <w:pPr>
+        <w:tabs>
+          <w:tab w:val="num" w:pos="5040"/>
+        </w:tabs>
+        <w:ind w:left="5040" w:hanging="360"/>
+      </w:pPr>
+      <w:rPr>
+        <w:rFonts w:ascii="Wingdings" w:hAnsi="Wingdings" w:hint="default"/>
+        <w:sz w:val="20"/>
+      </w:rPr>
+    </w:lvl>
+    <w:lvl w:ilvl="7" w:tentative="1">
+      <w:start w:val="1"/>
+      <w:numFmt w:val="bullet"/>
+      <w:lvlText w:val=""/>
+      <w:lvlJc w:val="left"/>
+      <w:pPr>
+        <w:tabs>
+          <w:tab w:val="num" w:pos="5760"/>
+        </w:tabs>
+        <w:ind w:left="5760" w:hanging="360"/>
+      </w:pPr>
+      <w:rPr>
+        <w:rFonts w:ascii="Wingdings" w:hAnsi="Wingdings" w:hint="default"/>
+        <w:sz w:val="20"/>
+      </w:rPr>
+    </w:lvl>
+    <w:lvl w:ilvl="8" w:tentative="1">
+      <w:start w:val="1"/>
+      <w:numFmt w:val="bullet"/>
+      <w:lvlText w:val=""/>
+      <w:lvlJc w:val="left"/>
+      <w:pPr>
+        <w:tabs>
+          <w:tab w:val="num" w:pos="6480"/>
+        </w:tabs>
+        <w:ind w:left="6480" w:hanging="360"/>
+      </w:pPr>
+      <w:rPr>
+        <w:rFonts w:ascii="Wingdings" w:hAnsi="Wingdings" w:hint="default"/>
+        <w:sz w:val="20"/>
+      </w:rPr>
+    </w:lvl>
+  </w:abstractNum>
+  <w:num w:numId="1" w16cid:durableId="1060707285">
+    <w:abstractNumId w:val="0"/>
+  </w:num>
+</w:numbering>
 </file>
 
 <file path=word/styles.xml><?xml version="1.0" encoding="utf-8"?>
@@ -3996,6 +4163,10 @@
 </file>
 
 <file path=customXml/item1.xml><?xml version="1.0" encoding="utf-8"?>
+<b:Sources xmlns:b="http://schemas.openxmlformats.org/officeDocument/2006/bibliography" xmlns="http://schemas.openxmlformats.org/officeDocument/2006/bibliography" SelectedStyle="\APASixthEditionOfficeOnline.xsl" StyleName="APA" Version="6"/>
+</file>
+
+<file path=customXml/item2.xml><?xml version="1.0" encoding="utf-8"?>
 <s:customData xmlns="http://www.wps.cn/officeDocument/2013/wpsCustomData" xmlns:s="http://www.wps.cn/officeDocument/2013/wpsCustomData">
   <customSectProps>
     <customSectPr/>
@@ -4003,22 +4174,18 @@
 </s:customData>
 </file>
 
-<file path=customXml/item2.xml><?xml version="1.0" encoding="utf-8"?>
-<b:Sources xmlns:b="http://schemas.openxmlformats.org/officeDocument/2006/bibliography" xmlns="http://schemas.openxmlformats.org/officeDocument/2006/bibliography" SelectedStyle="\APASixthEditionOfficeOnline.xsl" StyleName="APA" Version="6"/>
+<file path=customXml/itemProps1.xml><?xml version="1.0" encoding="utf-8"?>
+<ds:datastoreItem xmlns:ds="http://schemas.openxmlformats.org/officeDocument/2006/customXml" ds:itemID="{EDADD65B-9D19-CB4D-9B15-E06ECF8A1B47}">
+  <ds:schemaRefs>
+    <ds:schemaRef ds:uri="http://schemas.openxmlformats.org/officeDocument/2006/bibliography"/>
+  </ds:schemaRefs>
+</ds:datastoreItem>
 </file>
 
-<file path=customXml/itemProps1.xml><?xml version="1.0" encoding="utf-8"?>
+<file path=customXml/itemProps2.xml><?xml version="1.0" encoding="utf-8"?>
 <ds:datastoreItem xmlns:ds="http://schemas.openxmlformats.org/officeDocument/2006/customXml" ds:itemID="{B1977F7D-205B-4081-913C-38D41E755F92}">
   <ds:schemaRefs>
     <ds:schemaRef ds:uri="http://www.wps.cn/officeDocument/2013/wpsCustomData"/>
   </ds:schemaRefs>
 </ds:datastoreItem>
-</file>
-
-<file path=customXml/itemProps2.xml><?xml version="1.0" encoding="utf-8"?>
-<ds:datastoreItem xmlns:ds="http://schemas.openxmlformats.org/officeDocument/2006/customXml" ds:itemID="{EDADD65B-9D19-CB4D-9B15-E06ECF8A1B47}">
-  <ds:schemaRefs>
-    <ds:schemaRef ds:uri="http://schemas.openxmlformats.org/officeDocument/2006/bibliography"/>
-  </ds:schemaRefs>
-</ds:datastoreItem>
 </file>
</xml_diff>

<commit_message>
adding spark analysis section
</commit_message>
<xml_diff>
--- a/resume.docx
+++ b/resume.docx
@@ -681,7 +681,25 @@
           <w:kern w:val="0"/>
           <w:szCs w:val="21"/>
         </w:rPr>
-        <w:t xml:space="preserve"> Network Socket, Distributed System (Raft), OS Basic, machine learning</w:t>
+        <w:t xml:space="preserve"> Network Socket, Distributed System (Raft), </w:t>
+      </w:r>
+      <w:r>
+        <w:rPr>
+          <w:rFonts w:ascii="Times New Roman" w:eastAsia="SimSun" w:hAnsi="Times New Roman" w:cs="Times New Roman"/>
+          <w:bCs/>
+          <w:kern w:val="0"/>
+          <w:szCs w:val="21"/>
+        </w:rPr>
+        <w:t>Spark Analysis</w:t>
+      </w:r>
+      <w:r>
+        <w:rPr>
+          <w:rFonts w:ascii="Times New Roman" w:eastAsia="SimSun" w:hAnsi="Times New Roman" w:cs="Times New Roman"/>
+          <w:bCs/>
+          <w:kern w:val="0"/>
+          <w:szCs w:val="21"/>
+        </w:rPr>
+        <w:t>, machine learning</w:t>
       </w:r>
       <w:r>
         <w:rPr>
@@ -1078,16 +1096,7 @@
           <w:kern w:val="0"/>
           <w:szCs w:val="21"/>
         </w:rPr>
-        <w:t>Implement</w:t>
-      </w:r>
-      <w:r>
-        <w:rPr>
-          <w:rFonts w:ascii="Times New Roman" w:eastAsia="SimSun" w:hAnsi="Times New Roman" w:cs="Times New Roman"/>
-          <w:bCs/>
-          <w:kern w:val="0"/>
-          <w:szCs w:val="21"/>
-        </w:rPr>
-        <w:t xml:space="preserve"> demand paging, page replacement to free up a physic page to handle page faults.</w:t>
+        <w:t>Implement demand paging, page replacement to free up a physic page to handle page faults.</w:t>
       </w:r>
     </w:p>
     <w:p>
@@ -4163,10 +4172,6 @@
 </file>
 
 <file path=customXml/item1.xml><?xml version="1.0" encoding="utf-8"?>
-<b:Sources xmlns:b="http://schemas.openxmlformats.org/officeDocument/2006/bibliography" xmlns="http://schemas.openxmlformats.org/officeDocument/2006/bibliography" SelectedStyle="\APASixthEditionOfficeOnline.xsl" StyleName="APA" Version="6"/>
-</file>
-
-<file path=customXml/item2.xml><?xml version="1.0" encoding="utf-8"?>
 <s:customData xmlns="http://www.wps.cn/officeDocument/2013/wpsCustomData" xmlns:s="http://www.wps.cn/officeDocument/2013/wpsCustomData">
   <customSectProps>
     <customSectPr/>
@@ -4174,18 +4179,22 @@
 </s:customData>
 </file>
 
+<file path=customXml/item2.xml><?xml version="1.0" encoding="utf-8"?>
+<b:Sources xmlns:b="http://schemas.openxmlformats.org/officeDocument/2006/bibliography" xmlns="http://schemas.openxmlformats.org/officeDocument/2006/bibliography" SelectedStyle="\APASixthEditionOfficeOnline.xsl" StyleName="APA" Version="6"/>
+</file>
+
 <file path=customXml/itemProps1.xml><?xml version="1.0" encoding="utf-8"?>
+<ds:datastoreItem xmlns:ds="http://schemas.openxmlformats.org/officeDocument/2006/customXml" ds:itemID="{B1977F7D-205B-4081-913C-38D41E755F92}">
+  <ds:schemaRefs>
+    <ds:schemaRef ds:uri="http://www.wps.cn/officeDocument/2013/wpsCustomData"/>
+  </ds:schemaRefs>
+</ds:datastoreItem>
+</file>
+
+<file path=customXml/itemProps2.xml><?xml version="1.0" encoding="utf-8"?>
 <ds:datastoreItem xmlns:ds="http://schemas.openxmlformats.org/officeDocument/2006/customXml" ds:itemID="{EDADD65B-9D19-CB4D-9B15-E06ECF8A1B47}">
   <ds:schemaRefs>
     <ds:schemaRef ds:uri="http://schemas.openxmlformats.org/officeDocument/2006/bibliography"/>
   </ds:schemaRefs>
 </ds:datastoreItem>
-</file>
-
-<file path=customXml/itemProps2.xml><?xml version="1.0" encoding="utf-8"?>
-<ds:datastoreItem xmlns:ds="http://schemas.openxmlformats.org/officeDocument/2006/customXml" ds:itemID="{B1977F7D-205B-4081-913C-38D41E755F92}">
-  <ds:schemaRefs>
-    <ds:schemaRef ds:uri="http://www.wps.cn/officeDocument/2013/wpsCustomData"/>
-  </ds:schemaRefs>
-</ds:datastoreItem>
 </file>
</xml_diff>

<commit_message>
test can I able to track user's location based on their ip address
</commit_message>
<xml_diff>
--- a/resume.docx
+++ b/resume.docx
@@ -685,6 +685,24 @@
       </w:r>
       <w:r>
         <w:rPr>
+          <w:rFonts w:ascii="Times New Roman" w:eastAsia="SimSun" w:hAnsi="Times New Roman" w:cs="Times New Roman" w:hint="eastAsia"/>
+          <w:bCs/>
+          <w:kern w:val="0"/>
+          <w:szCs w:val="21"/>
+        </w:rPr>
+        <w:t>Data</w:t>
+      </w:r>
+      <w:r>
+        <w:rPr>
+          <w:rFonts w:ascii="Times New Roman" w:eastAsia="SimSun" w:hAnsi="Times New Roman" w:cs="Times New Roman"/>
+          <w:bCs/>
+          <w:kern w:val="0"/>
+          <w:szCs w:val="21"/>
+        </w:rPr>
+        <w:t xml:space="preserve">base, </w:t>
+      </w:r>
+      <w:r>
+        <w:rPr>
           <w:rFonts w:ascii="Times New Roman" w:eastAsia="SimSun" w:hAnsi="Times New Roman" w:cs="Times New Roman"/>
           <w:bCs/>
           <w:kern w:val="0"/>
@@ -699,16 +717,16 @@
           <w:kern w:val="0"/>
           <w:szCs w:val="21"/>
         </w:rPr>
-        <w:t>, machine learning</w:t>
-      </w:r>
-      <w:r>
-        <w:rPr>
-          <w:rFonts w:ascii="Times New Roman" w:eastAsia="SimSun" w:hAnsi="Times New Roman" w:cs="Times New Roman"/>
-          <w:bCs/>
-          <w:kern w:val="0"/>
-          <w:szCs w:val="21"/>
-        </w:rPr>
-        <w:t>, image processing, time series forecast</w:t>
+        <w:t xml:space="preserve">, </w:t>
+      </w:r>
+      <w:r>
+        <w:rPr>
+          <w:rFonts w:ascii="Times New Roman" w:eastAsia="SimSun" w:hAnsi="Times New Roman" w:cs="Times New Roman"/>
+          <w:bCs/>
+          <w:kern w:val="0"/>
+          <w:szCs w:val="21"/>
+        </w:rPr>
+        <w:t>image processing, time series forecast</w:t>
       </w:r>
     </w:p>
     <w:p>
@@ -4172,6 +4190,10 @@
 </file>
 
 <file path=customXml/item1.xml><?xml version="1.0" encoding="utf-8"?>
+<b:Sources xmlns:b="http://schemas.openxmlformats.org/officeDocument/2006/bibliography" xmlns="http://schemas.openxmlformats.org/officeDocument/2006/bibliography" SelectedStyle="\APASixthEditionOfficeOnline.xsl" StyleName="APA" Version="6"/>
+</file>
+
+<file path=customXml/item2.xml><?xml version="1.0" encoding="utf-8"?>
 <s:customData xmlns="http://www.wps.cn/officeDocument/2013/wpsCustomData" xmlns:s="http://www.wps.cn/officeDocument/2013/wpsCustomData">
   <customSectProps>
     <customSectPr/>
@@ -4179,22 +4201,18 @@
 </s:customData>
 </file>
 
-<file path=customXml/item2.xml><?xml version="1.0" encoding="utf-8"?>
-<b:Sources xmlns:b="http://schemas.openxmlformats.org/officeDocument/2006/bibliography" xmlns="http://schemas.openxmlformats.org/officeDocument/2006/bibliography" SelectedStyle="\APASixthEditionOfficeOnline.xsl" StyleName="APA" Version="6"/>
+<file path=customXml/itemProps1.xml><?xml version="1.0" encoding="utf-8"?>
+<ds:datastoreItem xmlns:ds="http://schemas.openxmlformats.org/officeDocument/2006/customXml" ds:itemID="{EDADD65B-9D19-CB4D-9B15-E06ECF8A1B47}">
+  <ds:schemaRefs>
+    <ds:schemaRef ds:uri="http://schemas.openxmlformats.org/officeDocument/2006/bibliography"/>
+  </ds:schemaRefs>
+</ds:datastoreItem>
 </file>
 
-<file path=customXml/itemProps1.xml><?xml version="1.0" encoding="utf-8"?>
+<file path=customXml/itemProps2.xml><?xml version="1.0" encoding="utf-8"?>
 <ds:datastoreItem xmlns:ds="http://schemas.openxmlformats.org/officeDocument/2006/customXml" ds:itemID="{B1977F7D-205B-4081-913C-38D41E755F92}">
   <ds:schemaRefs>
     <ds:schemaRef ds:uri="http://www.wps.cn/officeDocument/2013/wpsCustomData"/>
   </ds:schemaRefs>
 </ds:datastoreItem>
-</file>
-
-<file path=customXml/itemProps2.xml><?xml version="1.0" encoding="utf-8"?>
-<ds:datastoreItem xmlns:ds="http://schemas.openxmlformats.org/officeDocument/2006/customXml" ds:itemID="{EDADD65B-9D19-CB4D-9B15-E06ECF8A1B47}">
-  <ds:schemaRefs>
-    <ds:schemaRef ds:uri="http://schemas.openxmlformats.org/officeDocument/2006/bibliography"/>
-  </ds:schemaRefs>
-</ds:datastoreItem>
 </file>
</xml_diff>

<commit_message>
update B+ Tree Project and resume
</commit_message>
<xml_diff>
--- a/resume.docx
+++ b/resume.docx
@@ -456,17 +456,17 @@
         <w:jc w:val="left"/>
         <w:rPr>
           <w:rFonts w:ascii="Times New Roman" w:hAnsi="Times New Roman" w:cs="Times New Roman"/>
+          <w:b/>
           <w:sz w:val="22"/>
         </w:rPr>
       </w:pPr>
       <w:r>
         <w:rPr>
-          <w:rFonts w:ascii="Times New Roman" w:eastAsia="SimSun" w:hAnsi="Times New Roman" w:cs="Times New Roman" w:hint="eastAsia"/>
-          <w:bCs/>
-          <w:kern w:val="0"/>
-          <w:szCs w:val="21"/>
-        </w:rPr>
-        <w:t>·</w:t>
+          <w:rFonts w:ascii="Times New Roman" w:hAnsi="Times New Roman" w:cs="Times New Roman" w:hint="eastAsia"/>
+          <w:b/>
+          <w:sz w:val="22"/>
+        </w:rPr>
+        <w:t>S</w:t>
       </w:r>
       <w:r>
         <w:rPr>
@@ -474,68 +474,132 @@
           <w:b/>
           <w:sz w:val="22"/>
         </w:rPr>
-        <w:t>Related Courses</w:t>
-      </w:r>
-      <w:r>
-        <w:rPr>
-          <w:rFonts w:ascii="Times New Roman" w:eastAsia="SimSun" w:hAnsi="Times New Roman" w:cs="Times New Roman" w:hint="eastAsia"/>
-          <w:bCs/>
-          <w:kern w:val="0"/>
-          <w:szCs w:val="21"/>
-        </w:rPr>
-        <w:t>：</w:t>
+        <w:t>KILLS</w:t>
       </w:r>
       <w:r>
         <w:rPr>
           <w:rFonts w:ascii="Times New Roman" w:hAnsi="Times New Roman" w:cs="Times New Roman"/>
+          <w:b/>
           <w:sz w:val="22"/>
         </w:rPr>
-        <w:t>Operating System</w:t>
-      </w:r>
-      <w:r>
-        <w:rPr>
-          <w:rFonts w:ascii="Times New Roman" w:hAnsi="Times New Roman" w:cs="Times New Roman"/>
-          <w:sz w:val="22"/>
-        </w:rPr>
-        <w:t xml:space="preserve">, Graduate Network, Computer Architecture, Database System Implementation </w:t>
+        <w:t xml:space="preserve"> SETS</w:t>
       </w:r>
     </w:p>
     <w:p>
       <w:pPr>
-        <w:pBdr>
-          <w:bottom w:val="single" w:sz="6" w:space="1" w:color="auto"/>
-        </w:pBdr>
         <w:ind w:leftChars="-202" w:left="-424" w:rightChars="-207" w:right="-435"/>
         <w:jc w:val="left"/>
         <w:rPr>
-          <w:rFonts w:ascii="Times New Roman" w:hAnsi="Times New Roman" w:cs="Times New Roman"/>
-          <w:b/>
-          <w:sz w:val="22"/>
-        </w:rPr>
-      </w:pPr>
-      <w:r>
-        <w:rPr>
-          <w:rFonts w:ascii="Times New Roman" w:hAnsi="Times New Roman" w:cs="Times New Roman" w:hint="eastAsia"/>
-          <w:b/>
-          <w:sz w:val="22"/>
-        </w:rPr>
-        <w:t>S</w:t>
-      </w:r>
-      <w:r>
-        <w:rPr>
-          <w:rFonts w:ascii="Times New Roman" w:hAnsi="Times New Roman" w:cs="Times New Roman"/>
-          <w:b/>
-          <w:sz w:val="22"/>
-        </w:rPr>
-        <w:t>KILLS</w:t>
-      </w:r>
-      <w:r>
-        <w:rPr>
-          <w:rFonts w:ascii="Times New Roman" w:hAnsi="Times New Roman" w:cs="Times New Roman"/>
-          <w:b/>
-          <w:sz w:val="22"/>
-        </w:rPr>
-        <w:t xml:space="preserve"> SETS</w:t>
+          <w:rFonts w:ascii="Times New Roman" w:eastAsia="SimSun" w:hAnsi="Times New Roman" w:cs="Times New Roman"/>
+          <w:bCs/>
+          <w:kern w:val="0"/>
+          <w:szCs w:val="21"/>
+        </w:rPr>
+      </w:pPr>
+      <w:r>
+        <w:rPr>
+          <w:rFonts w:ascii="Times New Roman" w:eastAsia="SimSun" w:hAnsi="Times New Roman" w:cs="Times New Roman" w:hint="eastAsia"/>
+          <w:b/>
+          <w:szCs w:val="21"/>
+        </w:rPr>
+        <w:t>P</w:t>
+      </w:r>
+      <w:r>
+        <w:rPr>
+          <w:rFonts w:ascii="Times New Roman" w:eastAsia="SimSun" w:hAnsi="Times New Roman" w:cs="Times New Roman"/>
+          <w:b/>
+          <w:szCs w:val="21"/>
+        </w:rPr>
+        <w:t>rogramming Language</w:t>
+      </w:r>
+      <w:r>
+        <w:rPr>
+          <w:rFonts w:ascii="Times New Roman" w:eastAsia="SimSun" w:hAnsi="Times New Roman" w:cs="Times New Roman" w:hint="eastAsia"/>
+          <w:b/>
+          <w:szCs w:val="21"/>
+        </w:rPr>
+        <w:t>：</w:t>
+      </w:r>
+      <w:r>
+        <w:rPr>
+          <w:rFonts w:ascii="Times New Roman" w:eastAsia="SimSun" w:hAnsi="Times New Roman" w:cs="Times New Roman" w:hint="eastAsia"/>
+          <w:bCs/>
+          <w:kern w:val="0"/>
+          <w:szCs w:val="21"/>
+        </w:rPr>
+        <w:t>G</w:t>
+      </w:r>
+      <w:r>
+        <w:rPr>
+          <w:rFonts w:ascii="Times New Roman" w:eastAsia="SimSun" w:hAnsi="Times New Roman" w:cs="Times New Roman"/>
+          <w:bCs/>
+          <w:kern w:val="0"/>
+          <w:szCs w:val="21"/>
+        </w:rPr>
+        <w:t xml:space="preserve">o, </w:t>
+      </w:r>
+      <w:r>
+        <w:rPr>
+          <w:rFonts w:ascii="Times New Roman" w:eastAsia="SimSun" w:hAnsi="Times New Roman" w:cs="Times New Roman" w:hint="eastAsia"/>
+          <w:bCs/>
+          <w:kern w:val="0"/>
+          <w:szCs w:val="21"/>
+        </w:rPr>
+        <w:t>C</w:t>
+      </w:r>
+      <w:r>
+        <w:rPr>
+          <w:rFonts w:ascii="Times New Roman" w:eastAsia="SimSun" w:hAnsi="Times New Roman" w:cs="Times New Roman"/>
+          <w:bCs/>
+          <w:kern w:val="0"/>
+          <w:szCs w:val="21"/>
+        </w:rPr>
+        <w:t>++</w:t>
+      </w:r>
+      <w:r>
+        <w:rPr>
+          <w:rFonts w:ascii="Times New Roman" w:eastAsia="SimSun" w:hAnsi="Times New Roman" w:cs="Times New Roman"/>
+          <w:bCs/>
+          <w:kern w:val="0"/>
+          <w:szCs w:val="21"/>
+        </w:rPr>
+        <w:t xml:space="preserve">, </w:t>
+      </w:r>
+      <w:r>
+        <w:rPr>
+          <w:rFonts w:ascii="Times New Roman" w:eastAsia="SimSun" w:hAnsi="Times New Roman" w:cs="Times New Roman" w:hint="eastAsia"/>
+          <w:bCs/>
+          <w:kern w:val="0"/>
+          <w:szCs w:val="21"/>
+        </w:rPr>
+        <w:t>Python</w:t>
+      </w:r>
+      <w:r>
+        <w:rPr>
+          <w:rFonts w:ascii="Times New Roman" w:eastAsia="SimSun" w:hAnsi="Times New Roman" w:cs="Times New Roman"/>
+          <w:bCs/>
+          <w:kern w:val="0"/>
+          <w:szCs w:val="21"/>
+        </w:rPr>
+        <w:t xml:space="preserve">, </w:t>
+      </w:r>
+      <w:r>
+        <w:rPr>
+          <w:rFonts w:ascii="Times New Roman" w:eastAsia="SimSun" w:hAnsi="Times New Roman" w:cs="Times New Roman"/>
+          <w:bCs/>
+          <w:kern w:val="0"/>
+          <w:szCs w:val="21"/>
+        </w:rPr>
+        <w:t>HTML, CSS</w:t>
+      </w:r>
+      <w:r>
+        <w:rPr>
+          <w:rFonts w:ascii="Times New Roman" w:eastAsia="SimSun" w:hAnsi="Times New Roman" w:cs="Times New Roman"/>
+          <w:bCs/>
+          <w:kern w:val="0"/>
+          <w:szCs w:val="21"/>
+        </w:rPr>
+        <w:t>, JavaScript, Java</w:t>
       </w:r>
     </w:p>
     <w:p>
@@ -551,63 +615,58 @@
       </w:pPr>
       <w:r>
         <w:rPr>
-          <w:rFonts w:ascii="Times New Roman" w:eastAsia="SimSun" w:hAnsi="Times New Roman" w:cs="Times New Roman" w:hint="eastAsia"/>
-          <w:b/>
-          <w:szCs w:val="21"/>
-        </w:rPr>
-        <w:t>P</w:t>
-      </w:r>
-      <w:r>
-        <w:rPr>
-          <w:rFonts w:ascii="Times New Roman" w:eastAsia="SimSun" w:hAnsi="Times New Roman" w:cs="Times New Roman"/>
-          <w:b/>
-          <w:szCs w:val="21"/>
-        </w:rPr>
-        <w:t>rogramming Language</w:t>
-      </w:r>
-      <w:r>
-        <w:rPr>
-          <w:rFonts w:ascii="Times New Roman" w:eastAsia="SimSun" w:hAnsi="Times New Roman" w:cs="Times New Roman" w:hint="eastAsia"/>
-          <w:b/>
-          <w:szCs w:val="21"/>
-        </w:rPr>
-        <w:t>：</w:t>
-      </w:r>
-      <w:r>
-        <w:rPr>
-          <w:rFonts w:ascii="Times New Roman" w:eastAsia="SimSun" w:hAnsi="Times New Roman" w:cs="Times New Roman" w:hint="eastAsia"/>
-          <w:bCs/>
-          <w:kern w:val="0"/>
-          <w:szCs w:val="21"/>
-        </w:rPr>
-        <w:t>G</w:t>
-      </w:r>
-      <w:r>
-        <w:rPr>
-          <w:rFonts w:ascii="Times New Roman" w:eastAsia="SimSun" w:hAnsi="Times New Roman" w:cs="Times New Roman"/>
-          <w:bCs/>
-          <w:kern w:val="0"/>
-          <w:szCs w:val="21"/>
-        </w:rPr>
-        <w:t xml:space="preserve">o, </w:t>
-      </w:r>
-      <w:r>
-        <w:rPr>
-          <w:rFonts w:ascii="Times New Roman" w:eastAsia="SimSun" w:hAnsi="Times New Roman" w:cs="Times New Roman" w:hint="eastAsia"/>
-          <w:bCs/>
-          <w:kern w:val="0"/>
-          <w:szCs w:val="21"/>
-        </w:rPr>
-        <w:t>C</w:t>
-      </w:r>
-      <w:r>
-        <w:rPr>
-          <w:rFonts w:ascii="Times New Roman" w:eastAsia="SimSun" w:hAnsi="Times New Roman" w:cs="Times New Roman"/>
-          <w:bCs/>
-          <w:kern w:val="0"/>
-          <w:szCs w:val="21"/>
-        </w:rPr>
-        <w:t>++</w:t>
+          <w:rFonts w:ascii="Times New Roman" w:eastAsia="SimSun" w:hAnsi="Times New Roman" w:cs="Times New Roman"/>
+          <w:b/>
+          <w:szCs w:val="21"/>
+        </w:rPr>
+        <w:t>Skills:</w:t>
+      </w:r>
+      <w:r>
+        <w:rPr>
+          <w:rFonts w:ascii="Times New Roman" w:eastAsia="SimSun" w:hAnsi="Times New Roman" w:cs="Times New Roman"/>
+          <w:bCs/>
+          <w:kern w:val="0"/>
+          <w:szCs w:val="21"/>
+        </w:rPr>
+        <w:t xml:space="preserve"> Network Socket, Distributed System (Raft), </w:t>
+      </w:r>
+      <w:proofErr w:type="gramStart"/>
+      <w:r>
+        <w:rPr>
+          <w:rFonts w:ascii="Times New Roman" w:eastAsia="SimSun" w:hAnsi="Times New Roman" w:cs="Times New Roman" w:hint="eastAsia"/>
+          <w:bCs/>
+          <w:kern w:val="0"/>
+          <w:szCs w:val="21"/>
+        </w:rPr>
+        <w:t>Data</w:t>
+      </w:r>
+      <w:r>
+        <w:rPr>
+          <w:rFonts w:ascii="Times New Roman" w:eastAsia="SimSun" w:hAnsi="Times New Roman" w:cs="Times New Roman"/>
+          <w:bCs/>
+          <w:kern w:val="0"/>
+          <w:szCs w:val="21"/>
+        </w:rPr>
+        <w:t>base</w:t>
+      </w:r>
+      <w:r>
+        <w:rPr>
+          <w:rFonts w:ascii="Times New Roman" w:eastAsia="SimSun" w:hAnsi="Times New Roman" w:cs="Times New Roman"/>
+          <w:bCs/>
+          <w:kern w:val="0"/>
+          <w:szCs w:val="21"/>
+        </w:rPr>
+        <w:t>(</w:t>
+      </w:r>
+      <w:proofErr w:type="gramEnd"/>
+      <w:r>
+        <w:rPr>
+          <w:rFonts w:ascii="Times New Roman" w:eastAsia="SimSun" w:hAnsi="Times New Roman" w:cs="Times New Roman"/>
+          <w:bCs/>
+          <w:kern w:val="0"/>
+          <w:szCs w:val="21"/>
+        </w:rPr>
+        <w:t>B+ Tree)</w:t>
       </w:r>
       <w:r>
         <w:rPr>
@@ -617,89 +676,6 @@
           <w:szCs w:val="21"/>
         </w:rPr>
         <w:t xml:space="preserve">, </w:t>
-      </w:r>
-      <w:r>
-        <w:rPr>
-          <w:rFonts w:ascii="Times New Roman" w:eastAsia="SimSun" w:hAnsi="Times New Roman" w:cs="Times New Roman" w:hint="eastAsia"/>
-          <w:bCs/>
-          <w:kern w:val="0"/>
-          <w:szCs w:val="21"/>
-        </w:rPr>
-        <w:t>Python</w:t>
-      </w:r>
-      <w:r>
-        <w:rPr>
-          <w:rFonts w:ascii="Times New Roman" w:eastAsia="SimSun" w:hAnsi="Times New Roman" w:cs="Times New Roman"/>
-          <w:bCs/>
-          <w:kern w:val="0"/>
-          <w:szCs w:val="21"/>
-        </w:rPr>
-        <w:t xml:space="preserve">, </w:t>
-      </w:r>
-      <w:r>
-        <w:rPr>
-          <w:rFonts w:ascii="Times New Roman" w:eastAsia="SimSun" w:hAnsi="Times New Roman" w:cs="Times New Roman"/>
-          <w:bCs/>
-          <w:kern w:val="0"/>
-          <w:szCs w:val="21"/>
-        </w:rPr>
-        <w:t>HTML, CSS</w:t>
-      </w:r>
-      <w:r>
-        <w:rPr>
-          <w:rFonts w:ascii="Times New Roman" w:eastAsia="SimSun" w:hAnsi="Times New Roman" w:cs="Times New Roman"/>
-          <w:bCs/>
-          <w:kern w:val="0"/>
-          <w:szCs w:val="21"/>
-        </w:rPr>
-        <w:t>, JavaScript, Java</w:t>
-      </w:r>
-    </w:p>
-    <w:p>
-      <w:pPr>
-        <w:ind w:leftChars="-202" w:left="-424" w:rightChars="-207" w:right="-435"/>
-        <w:jc w:val="left"/>
-        <w:rPr>
-          <w:rFonts w:ascii="Times New Roman" w:eastAsia="SimSun" w:hAnsi="Times New Roman" w:cs="Times New Roman"/>
-          <w:bCs/>
-          <w:kern w:val="0"/>
-          <w:szCs w:val="21"/>
-        </w:rPr>
-      </w:pPr>
-      <w:r>
-        <w:rPr>
-          <w:rFonts w:ascii="Times New Roman" w:eastAsia="SimSun" w:hAnsi="Times New Roman" w:cs="Times New Roman"/>
-          <w:b/>
-          <w:szCs w:val="21"/>
-        </w:rPr>
-        <w:t>Skills:</w:t>
-      </w:r>
-      <w:r>
-        <w:rPr>
-          <w:rFonts w:ascii="Times New Roman" w:eastAsia="SimSun" w:hAnsi="Times New Roman" w:cs="Times New Roman"/>
-          <w:bCs/>
-          <w:kern w:val="0"/>
-          <w:szCs w:val="21"/>
-        </w:rPr>
-        <w:t xml:space="preserve"> Network Socket, Distributed System (Raft), </w:t>
-      </w:r>
-      <w:r>
-        <w:rPr>
-          <w:rFonts w:ascii="Times New Roman" w:eastAsia="SimSun" w:hAnsi="Times New Roman" w:cs="Times New Roman" w:hint="eastAsia"/>
-          <w:bCs/>
-          <w:kern w:val="0"/>
-          <w:szCs w:val="21"/>
-        </w:rPr>
-        <w:t>Data</w:t>
-      </w:r>
-      <w:r>
-        <w:rPr>
-          <w:rFonts w:ascii="Times New Roman" w:eastAsia="SimSun" w:hAnsi="Times New Roman" w:cs="Times New Roman"/>
-          <w:bCs/>
-          <w:kern w:val="0"/>
-          <w:szCs w:val="21"/>
-        </w:rPr>
-        <w:t xml:space="preserve">base, </w:t>
       </w:r>
       <w:r>
         <w:rPr>
@@ -771,7 +747,8 @@
         <w:jc w:val="left"/>
         <w:rPr>
           <w:rFonts w:ascii="Times New Roman" w:eastAsia="SimSun" w:hAnsi="Times New Roman" w:cs="Times New Roman"/>
-          <w:b/>
+          <w:bCs/>
+          <w:kern w:val="0"/>
           <w:szCs w:val="21"/>
         </w:rPr>
       </w:pPr>
@@ -789,7 +766,7 @@
           <w:b/>
           <w:szCs w:val="21"/>
         </w:rPr>
-        <w:t>22</w:t>
+        <w:t>23</w:t>
       </w:r>
       <w:r>
         <w:rPr>
@@ -805,7 +782,15 @@
           <w:b/>
           <w:szCs w:val="21"/>
         </w:rPr>
-        <w:t>9</w:t>
+        <w:t>0</w:t>
+      </w:r>
+      <w:r>
+        <w:rPr>
+          <w:rFonts w:ascii="Times New Roman" w:eastAsia="SimSun" w:hAnsi="Times New Roman" w:cs="Times New Roman"/>
+          <w:b/>
+          <w:szCs w:val="21"/>
+        </w:rPr>
+        <w:t>3</w:t>
       </w:r>
       <w:r>
         <w:rPr>
@@ -821,55 +806,31 @@
           <w:b/>
           <w:szCs w:val="21"/>
         </w:rPr>
-        <w:t>2022.12</w:t>
-      </w:r>
-      <w:r>
-        <w:rPr>
-          <w:rFonts w:ascii="Times New Roman" w:eastAsia="SimSun" w:hAnsi="Times New Roman" w:cs="Times New Roman"/>
-          <w:b/>
-          <w:szCs w:val="21"/>
-        </w:rPr>
-        <w:t xml:space="preserve">.       </w:t>
-      </w:r>
-      <w:r>
-        <w:rPr>
-          <w:rFonts w:ascii="Times New Roman" w:eastAsia="SimSun" w:hAnsi="Times New Roman" w:cs="Times New Roman"/>
-          <w:b/>
-          <w:szCs w:val="21"/>
-        </w:rPr>
-        <w:t xml:space="preserve">Operating System on nachos </w:t>
-      </w:r>
-      <w:r>
-        <w:rPr>
-          <w:rFonts w:ascii="Times New Roman" w:eastAsia="SimSun" w:hAnsi="Times New Roman" w:cs="Times New Roman" w:hint="eastAsia"/>
-          <w:b/>
-          <w:szCs w:val="21"/>
-        </w:rPr>
-        <w:t xml:space="preserve"> </w:t>
-      </w:r>
-      <w:r>
-        <w:rPr>
-          <w:rFonts w:ascii="Times New Roman" w:eastAsia="SimSun" w:hAnsi="Times New Roman" w:cs="Times New Roman"/>
-          <w:b/>
-          <w:szCs w:val="21"/>
-        </w:rPr>
-        <w:t xml:space="preserve">          </w:t>
-      </w:r>
-      <w:r>
-        <w:rPr>
-          <w:rFonts w:ascii="Times New Roman" w:eastAsia="SimSun" w:hAnsi="Times New Roman" w:cs="Times New Roman" w:hint="eastAsia"/>
-          <w:b/>
-          <w:szCs w:val="21"/>
-        </w:rPr>
-        <w:t xml:space="preserve">                   </w:t>
-      </w:r>
-      <w:r>
-        <w:rPr>
-          <w:rFonts w:ascii="Times New Roman" w:eastAsia="SimSun" w:hAnsi="Times New Roman" w:cs="Times New Roman"/>
-          <w:b/>
-          <w:szCs w:val="21"/>
-        </w:rPr>
-        <w:t xml:space="preserve">     UCSD CSE 120</w:t>
+        <w:t>2023.0</w:t>
+      </w:r>
+      <w:r>
+        <w:rPr>
+          <w:rFonts w:ascii="Times New Roman" w:eastAsia="SimSun" w:hAnsi="Times New Roman" w:cs="Times New Roman"/>
+          <w:b/>
+          <w:szCs w:val="21"/>
+        </w:rPr>
+        <w:t>6</w:t>
+      </w:r>
+      <w:r>
+        <w:rPr>
+          <w:rFonts w:ascii="Times New Roman" w:eastAsia="SimSun" w:hAnsi="Times New Roman" w:cs="Times New Roman"/>
+          <w:b/>
+          <w:szCs w:val="21"/>
+        </w:rPr>
+        <w:t xml:space="preserve">.      </w:t>
+      </w:r>
+      <w:r>
+        <w:rPr>
+          <w:rFonts w:ascii="Times New Roman" w:eastAsia="SimSun" w:hAnsi="Times New Roman" w:cs="Times New Roman"/>
+          <w:b/>
+          <w:szCs w:val="21"/>
+        </w:rPr>
+        <w:t>B+ Tree with Buffer Management (detail in my website)</w:t>
       </w:r>
     </w:p>
     <w:p>
@@ -890,100 +851,92 @@
       <w:r>
         <w:rPr>
           <w:rFonts w:ascii="Times New Roman" w:eastAsia="SimSun" w:hAnsi="Times New Roman" w:cs="Times New Roman" w:hint="eastAsia"/>
-          <w:bCs/>
-          <w:kern w:val="0"/>
-          <w:szCs w:val="21"/>
-        </w:rPr>
-        <w:t>·</w:t>
-      </w:r>
-      <w:r>
-        <w:rPr>
-          <w:rFonts w:ascii="Times New Roman" w:eastAsia="SimSun" w:hAnsi="Times New Roman" w:cs="Times New Roman"/>
-          <w:bCs/>
-          <w:kern w:val="0"/>
-          <w:szCs w:val="21"/>
-        </w:rPr>
-        <w:t xml:space="preserve">Implementing internal structures of </w:t>
-      </w:r>
-      <w:r>
-        <w:rPr>
-          <w:rFonts w:ascii="Times New Roman" w:eastAsia="SimSun" w:hAnsi="Times New Roman" w:cs="Times New Roman" w:hint="eastAsia"/>
-          <w:bCs/>
-          <w:kern w:val="0"/>
-          <w:szCs w:val="21"/>
-        </w:rPr>
-        <w:t>the</w:t>
-      </w:r>
-      <w:r>
-        <w:rPr>
-          <w:rFonts w:ascii="Times New Roman" w:eastAsia="SimSun" w:hAnsi="Times New Roman" w:cs="Times New Roman"/>
-          <w:bCs/>
-          <w:kern w:val="0"/>
-          <w:szCs w:val="21"/>
-        </w:rPr>
-        <w:t xml:space="preserve"> </w:t>
-      </w:r>
-      <w:r>
-        <w:rPr>
-          <w:rFonts w:ascii="Times New Roman" w:eastAsia="SimSun" w:hAnsi="Times New Roman" w:cs="Times New Roman"/>
-          <w:bCs/>
-          <w:kern w:val="0"/>
-          <w:szCs w:val="21"/>
-        </w:rPr>
-        <w:t xml:space="preserve">operating system: Alarm() function to call timer interrupt; Join() function to sleep the parent while waiting for the child thread to finish; </w:t>
-      </w:r>
-      <w:r>
-        <w:rPr>
-          <w:rFonts w:ascii="Times New Roman" w:eastAsia="SimSun" w:hAnsi="Times New Roman" w:cs="Times New Roman"/>
-          <w:bCs/>
-          <w:kern w:val="0"/>
-          <w:szCs w:val="21"/>
-        </w:rPr>
-        <w:t>Implement</w:t>
-      </w:r>
-      <w:r>
-        <w:rPr>
-          <w:rFonts w:ascii="Times New Roman" w:eastAsia="SimSun" w:hAnsi="Times New Roman" w:cs="Times New Roman"/>
-          <w:bCs/>
-          <w:kern w:val="0"/>
-          <w:szCs w:val="21"/>
-        </w:rPr>
-        <w:t xml:space="preserve"> </w:t>
-      </w:r>
-      <w:r>
-        <w:rPr>
-          <w:rFonts w:ascii="Times New Roman" w:eastAsia="SimSun" w:hAnsi="Times New Roman" w:cs="Times New Roman"/>
-          <w:b/>
-          <w:kern w:val="0"/>
-          <w:szCs w:val="21"/>
-        </w:rPr>
-        <w:t>semaphores</w:t>
-      </w:r>
-      <w:r>
-        <w:rPr>
-          <w:rFonts w:ascii="Open Sans" w:hAnsi="Open Sans" w:cs="Open Sans"/>
-          <w:color w:val="000000"/>
-          <w:sz w:val="22"/>
-        </w:rPr>
-        <w:t xml:space="preserve"> </w:t>
-      </w:r>
-      <w:r>
-        <w:rPr>
-          <w:rFonts w:ascii="Times New Roman" w:eastAsia="SimSun" w:hAnsi="Times New Roman" w:cs="Times New Roman"/>
-          <w:bCs/>
-          <w:kern w:val="0"/>
-          <w:szCs w:val="21"/>
-        </w:rPr>
-        <w:t>to provide atomicity</w:t>
-      </w:r>
-      <w:r>
-        <w:rPr>
-          <w:rFonts w:ascii="Times New Roman" w:eastAsia="SimSun" w:hAnsi="Times New Roman" w:cs="Times New Roman"/>
-          <w:bCs/>
-          <w:kern w:val="0"/>
-          <w:szCs w:val="21"/>
-        </w:rPr>
-        <w:t xml:space="preserve">; </w:t>
+          <w:b/>
+          <w:szCs w:val="21"/>
+        </w:rPr>
+        <w:t>20</w:t>
+      </w:r>
+      <w:r>
+        <w:rPr>
+          <w:rFonts w:ascii="Times New Roman" w:eastAsia="SimSun" w:hAnsi="Times New Roman" w:cs="Times New Roman"/>
+          <w:b/>
+          <w:szCs w:val="21"/>
+        </w:rPr>
+        <w:t>23</w:t>
+      </w:r>
+      <w:r>
+        <w:rPr>
+          <w:rFonts w:ascii="Times New Roman" w:eastAsia="SimSun" w:hAnsi="Times New Roman" w:cs="Times New Roman" w:hint="eastAsia"/>
+          <w:b/>
+          <w:szCs w:val="21"/>
+        </w:rPr>
+        <w:t>.</w:t>
+      </w:r>
+      <w:r>
+        <w:rPr>
+          <w:rFonts w:ascii="Times New Roman" w:eastAsia="SimSun" w:hAnsi="Times New Roman" w:cs="Times New Roman"/>
+          <w:b/>
+          <w:szCs w:val="21"/>
+        </w:rPr>
+        <w:t>01</w:t>
+      </w:r>
+      <w:r>
+        <w:rPr>
+          <w:rFonts w:ascii="Times New Roman" w:eastAsia="SimSun" w:hAnsi="Times New Roman" w:cs="Times New Roman" w:hint="eastAsia"/>
+          <w:b/>
+          <w:szCs w:val="21"/>
+        </w:rPr>
+        <w:t>-</w:t>
+      </w:r>
+      <w:r>
+        <w:rPr>
+          <w:rFonts w:ascii="Times New Roman" w:eastAsia="SimSun" w:hAnsi="Times New Roman" w:cs="Times New Roman"/>
+          <w:b/>
+          <w:szCs w:val="21"/>
+        </w:rPr>
+        <w:t xml:space="preserve">2023.03.      </w:t>
+      </w:r>
+      <w:r>
+        <w:rPr>
+          <w:rFonts w:ascii="Times New Roman" w:eastAsia="SimSun" w:hAnsi="Times New Roman" w:cs="Times New Roman"/>
+          <w:b/>
+          <w:szCs w:val="21"/>
+        </w:rPr>
+        <w:t xml:space="preserve">Distribute </w:t>
+      </w:r>
+      <w:r>
+        <w:rPr>
+          <w:rFonts w:ascii="Times New Roman" w:eastAsia="SimSun" w:hAnsi="Times New Roman" w:cs="Times New Roman"/>
+          <w:b/>
+          <w:szCs w:val="21"/>
+        </w:rPr>
+        <w:t xml:space="preserve">Cloud File </w:t>
+      </w:r>
+      <w:proofErr w:type="gramStart"/>
+      <w:r>
+        <w:rPr>
+          <w:rFonts w:ascii="Times New Roman" w:eastAsia="SimSun" w:hAnsi="Times New Roman" w:cs="Times New Roman"/>
+          <w:b/>
+          <w:szCs w:val="21"/>
+        </w:rPr>
+        <w:t>System(</w:t>
+      </w:r>
+      <w:proofErr w:type="gramEnd"/>
+      <w:r>
+        <w:rPr>
+          <w:rFonts w:ascii="Times New Roman" w:eastAsia="SimSun" w:hAnsi="Times New Roman" w:cs="Times New Roman"/>
+          <w:b/>
+          <w:szCs w:val="21"/>
+        </w:rPr>
+        <w:t>Go)</w:t>
+      </w:r>
+      <w:r>
+        <w:rPr>
+          <w:rFonts w:ascii="Times New Roman" w:eastAsia="SimSun" w:hAnsi="Times New Roman" w:cs="Times New Roman"/>
+          <w:b/>
+          <w:szCs w:val="21"/>
+        </w:rPr>
+        <w:t xml:space="preserve">                                </w:t>
       </w:r>
     </w:p>
     <w:p>
@@ -1017,36 +970,25 @@
           <w:kern w:val="0"/>
           <w:szCs w:val="21"/>
         </w:rPr>
-        <w:t>create the </w:t>
-      </w:r>
-      <w:proofErr w:type="spellStart"/>
-      <w:r>
-        <w:rPr>
-          <w:rFonts w:ascii="Times New Roman" w:eastAsia="SimSun" w:hAnsi="Times New Roman" w:cs="Times New Roman"/>
-          <w:bCs/>
-          <w:kern w:val="0"/>
-          <w:szCs w:val="21"/>
-        </w:rPr>
-        <w:t>p</w:t>
-      </w:r>
-      <w:r>
-        <w:rPr>
-          <w:rFonts w:ascii="Times New Roman" w:eastAsia="SimSun" w:hAnsi="Times New Roman" w:cs="Times New Roman"/>
-          <w:bCs/>
-          <w:kern w:val="0"/>
-          <w:szCs w:val="21"/>
-        </w:rPr>
-        <w:t>ageTable</w:t>
-      </w:r>
-      <w:proofErr w:type="spellEnd"/>
-      <w:r>
-        <w:rPr>
-          <w:rFonts w:ascii="Times New Roman" w:eastAsia="SimSun" w:hAnsi="Times New Roman" w:cs="Times New Roman"/>
-          <w:bCs/>
-          <w:kern w:val="0"/>
-          <w:szCs w:val="21"/>
-        </w:rPr>
-        <w:t> data structure for each user process, which maps the process's virtual addresses to physical addresses.</w:t>
+        <w:t xml:space="preserve">Implementing the </w:t>
+      </w:r>
+      <w:r>
+        <w:rPr>
+          <w:rFonts w:ascii="Times New Roman" w:eastAsia="SimSun" w:hAnsi="Times New Roman" w:cs="Times New Roman"/>
+          <w:b/>
+          <w:kern w:val="0"/>
+          <w:szCs w:val="21"/>
+        </w:rPr>
+        <w:t>http protocol</w:t>
+      </w:r>
+      <w:r>
+        <w:rPr>
+          <w:rFonts w:ascii="Times New Roman" w:eastAsia="SimSun" w:hAnsi="Times New Roman" w:cs="Times New Roman"/>
+          <w:bCs/>
+          <w:kern w:val="0"/>
+          <w:szCs w:val="21"/>
+        </w:rPr>
+        <w:t xml:space="preserve"> (simple version): </w:t>
       </w:r>
     </w:p>
     <w:p>
@@ -1066,6 +1008,15 @@
       </w:pPr>
       <w:r>
         <w:rPr>
+          <w:rFonts w:ascii="Times New Roman" w:eastAsia="SimSun" w:hAnsi="Times New Roman" w:cs="Times New Roman"/>
+          <w:bCs/>
+          <w:kern w:val="0"/>
+          <w:szCs w:val="21"/>
+        </w:rPr>
+        <w:t xml:space="preserve">   </w:t>
+      </w:r>
+      <w:r>
+        <w:rPr>
           <w:rFonts w:ascii="Times New Roman" w:eastAsia="SimSun" w:hAnsi="Times New Roman" w:cs="Times New Roman" w:hint="eastAsia"/>
           <w:bCs/>
           <w:kern w:val="0"/>
@@ -1080,7 +1031,43 @@
           <w:kern w:val="0"/>
           <w:szCs w:val="21"/>
         </w:rPr>
-        <w:t>Implementing the file system calls create, open, read, write, close, unlink, join, exit and exec.</w:t>
+        <w:t xml:space="preserve"> </w:t>
+      </w:r>
+      <w:r>
+        <w:rPr>
+          <w:rFonts w:ascii="Times New Roman" w:eastAsia="SimSun" w:hAnsi="Times New Roman" w:cs="Times New Roman"/>
+          <w:bCs/>
+          <w:kern w:val="0"/>
+          <w:szCs w:val="21"/>
+        </w:rPr>
+        <w:t xml:space="preserve">Clients send request messages to the server, and servers reply with response messages layered on top of the </w:t>
+      </w:r>
+      <w:r>
+        <w:rPr>
+          <w:rFonts w:ascii="Times New Roman" w:eastAsia="SimSun" w:hAnsi="Times New Roman" w:cs="Times New Roman"/>
+          <w:b/>
+          <w:kern w:val="0"/>
+          <w:szCs w:val="21"/>
+        </w:rPr>
+        <w:t>TCP</w:t>
+      </w:r>
+      <w:r>
+        <w:rPr>
+          <w:rFonts w:ascii="Times New Roman" w:eastAsia="SimSun" w:hAnsi="Times New Roman" w:cs="Times New Roman"/>
+          <w:bCs/>
+          <w:kern w:val="0"/>
+          <w:szCs w:val="21"/>
+        </w:rPr>
+        <w:t xml:space="preserve"> protocol</w:t>
+      </w:r>
+      <w:r>
+        <w:rPr>
+          <w:rFonts w:ascii="Times New Roman" w:eastAsia="SimSun" w:hAnsi="Times New Roman" w:cs="Times New Roman"/>
+          <w:bCs/>
+          <w:kern w:val="0"/>
+          <w:szCs w:val="21"/>
+        </w:rPr>
+        <w:t>.</w:t>
       </w:r>
     </w:p>
     <w:p>
@@ -1100,6 +1087,15 @@
       </w:pPr>
       <w:r>
         <w:rPr>
+          <w:rFonts w:ascii="Times New Roman" w:eastAsia="SimSun" w:hAnsi="Times New Roman" w:cs="Times New Roman"/>
+          <w:bCs/>
+          <w:kern w:val="0"/>
+          <w:szCs w:val="21"/>
+        </w:rPr>
+        <w:t xml:space="preserve">   </w:t>
+      </w:r>
+      <w:r>
+        <w:rPr>
           <w:rFonts w:ascii="Times New Roman" w:eastAsia="SimSun" w:hAnsi="Times New Roman" w:cs="Times New Roman" w:hint="eastAsia"/>
           <w:bCs/>
           <w:kern w:val="0"/>
@@ -1114,7 +1110,34 @@
           <w:kern w:val="0"/>
           <w:szCs w:val="21"/>
         </w:rPr>
-        <w:t>Implement demand paging, page replacement to free up a physic page to handle page faults.</w:t>
+        <w:t xml:space="preserve"> Implemented </w:t>
+      </w:r>
+      <w:r>
+        <w:rPr>
+          <w:rFonts w:ascii="Times New Roman" w:eastAsia="SimSun" w:hAnsi="Times New Roman" w:cs="Times New Roman"/>
+          <w:b/>
+          <w:kern w:val="0"/>
+          <w:szCs w:val="21"/>
+        </w:rPr>
+        <w:t>HTTP persistent connection</w:t>
+      </w:r>
+      <w:r>
+        <w:rPr>
+          <w:rFonts w:ascii="Times New Roman" w:eastAsia="SimSun" w:hAnsi="Times New Roman" w:cs="Times New Roman"/>
+          <w:bCs/>
+          <w:kern w:val="0"/>
+          <w:szCs w:val="21"/>
+        </w:rPr>
+        <w:t xml:space="preserve">: </w:t>
+      </w:r>
+      <w:r>
+        <w:rPr>
+          <w:rFonts w:ascii="Times New Roman" w:eastAsia="SimSun" w:hAnsi="Times New Roman" w:cs="Times New Roman"/>
+          <w:bCs/>
+          <w:kern w:val="0"/>
+          <w:szCs w:val="21"/>
+        </w:rPr>
+        <w:t>a client can reuse a TCP connection to a given server</w:t>
       </w:r>
     </w:p>
     <w:p>
@@ -1135,84 +1158,56 @@
       <w:r>
         <w:rPr>
           <w:rFonts w:ascii="Times New Roman" w:eastAsia="SimSun" w:hAnsi="Times New Roman" w:cs="Times New Roman" w:hint="eastAsia"/>
-          <w:b/>
-          <w:szCs w:val="21"/>
-        </w:rPr>
-        <w:t>20</w:t>
-      </w:r>
-      <w:r>
-        <w:rPr>
-          <w:rFonts w:ascii="Times New Roman" w:eastAsia="SimSun" w:hAnsi="Times New Roman" w:cs="Times New Roman"/>
-          <w:b/>
-          <w:szCs w:val="21"/>
-        </w:rPr>
-        <w:t>23</w:t>
-      </w:r>
-      <w:r>
-        <w:rPr>
-          <w:rFonts w:ascii="Times New Roman" w:eastAsia="SimSun" w:hAnsi="Times New Roman" w:cs="Times New Roman" w:hint="eastAsia"/>
-          <w:b/>
-          <w:szCs w:val="21"/>
-        </w:rPr>
-        <w:t>.</w:t>
-      </w:r>
-      <w:r>
-        <w:rPr>
-          <w:rFonts w:ascii="Times New Roman" w:eastAsia="SimSun" w:hAnsi="Times New Roman" w:cs="Times New Roman"/>
-          <w:b/>
-          <w:szCs w:val="21"/>
-        </w:rPr>
-        <w:t>01</w:t>
-      </w:r>
-      <w:r>
-        <w:rPr>
-          <w:rFonts w:ascii="Times New Roman" w:eastAsia="SimSun" w:hAnsi="Times New Roman" w:cs="Times New Roman" w:hint="eastAsia"/>
-          <w:b/>
-          <w:szCs w:val="21"/>
-        </w:rPr>
-        <w:t>-</w:t>
-      </w:r>
-      <w:r>
-        <w:rPr>
-          <w:rFonts w:ascii="Times New Roman" w:eastAsia="SimSun" w:hAnsi="Times New Roman" w:cs="Times New Roman"/>
-          <w:b/>
-          <w:szCs w:val="21"/>
-        </w:rPr>
-        <w:t>2023.03.      Graduate Network Course</w:t>
-      </w:r>
-      <w:r>
-        <w:rPr>
-          <w:rFonts w:ascii="Times New Roman" w:eastAsia="SimSun" w:hAnsi="Times New Roman" w:cs="Times New Roman"/>
-          <w:b/>
-          <w:szCs w:val="21"/>
-        </w:rPr>
-        <w:t xml:space="preserve"> (</w:t>
-      </w:r>
-      <w:proofErr w:type="gramStart"/>
-      <w:r>
-        <w:rPr>
-          <w:rFonts w:ascii="Times New Roman" w:eastAsia="SimSun" w:hAnsi="Times New Roman" w:cs="Times New Roman"/>
-          <w:b/>
-          <w:szCs w:val="21"/>
-        </w:rPr>
-        <w:t xml:space="preserve">Go)  </w:t>
-      </w:r>
-      <w:r>
-        <w:rPr>
-          <w:rFonts w:ascii="Times New Roman" w:eastAsia="SimSun" w:hAnsi="Times New Roman" w:cs="Times New Roman"/>
-          <w:b/>
+          <w:bCs/>
+          <w:kern w:val="0"/>
           <w:szCs w:val="21"/>
         </w:rPr>
         <w:t xml:space="preserve"> </w:t>
       </w:r>
-      <w:proofErr w:type="gramEnd"/>
-      <w:r>
-        <w:rPr>
-          <w:rFonts w:ascii="Times New Roman" w:eastAsia="SimSun" w:hAnsi="Times New Roman" w:cs="Times New Roman"/>
-          <w:b/>
-          <w:szCs w:val="21"/>
-        </w:rPr>
-        <w:t xml:space="preserve">                             UCSD CSE 224</w:t>
+      <w:r>
+        <w:rPr>
+          <w:rFonts w:ascii="Times New Roman" w:eastAsia="SimSun" w:hAnsi="Times New Roman" w:cs="Times New Roman"/>
+          <w:bCs/>
+          <w:kern w:val="0"/>
+          <w:szCs w:val="21"/>
+        </w:rPr>
+        <w:t xml:space="preserve">  </w:t>
+      </w:r>
+      <w:r>
+        <w:rPr>
+          <w:rFonts w:ascii="Times New Roman" w:eastAsia="SimSun" w:hAnsi="Times New Roman" w:cs="Times New Roman" w:hint="eastAsia"/>
+          <w:bCs/>
+          <w:kern w:val="0"/>
+          <w:szCs w:val="21"/>
+        </w:rPr>
+        <w:t>·</w:t>
+      </w:r>
+      <w:r>
+        <w:rPr>
+          <w:rFonts w:ascii="Times New Roman" w:eastAsia="SimSun" w:hAnsi="Times New Roman" w:cs="Times New Roman"/>
+          <w:bCs/>
+          <w:kern w:val="0"/>
+          <w:szCs w:val="21"/>
+        </w:rPr>
+        <w:t xml:space="preserve"> Provide </w:t>
+      </w:r>
+      <w:r>
+        <w:rPr>
+          <w:rFonts w:ascii="Times New Roman" w:eastAsia="SimSun" w:hAnsi="Times New Roman" w:cs="Times New Roman"/>
+          <w:b/>
+          <w:kern w:val="0"/>
+          <w:szCs w:val="21"/>
+        </w:rPr>
+        <w:t xml:space="preserve">safe control </w:t>
+      </w:r>
+      <w:r>
+        <w:rPr>
+          <w:rFonts w:ascii="Times New Roman" w:eastAsia="SimSun" w:hAnsi="Times New Roman" w:cs="Times New Roman"/>
+          <w:bCs/>
+          <w:kern w:val="0"/>
+          <w:szCs w:val="21"/>
+        </w:rPr>
+        <w:t>not allowing clients to access memory other than document root.</w:t>
       </w:r>
     </w:p>
     <w:p>
@@ -1246,25 +1241,74 @@
           <w:kern w:val="0"/>
           <w:szCs w:val="21"/>
         </w:rPr>
-        <w:t xml:space="preserve">Implementing the </w:t>
-      </w:r>
-      <w:r>
-        <w:rPr>
-          <w:rFonts w:ascii="Times New Roman" w:eastAsia="SimSun" w:hAnsi="Times New Roman" w:cs="Times New Roman"/>
-          <w:b/>
-          <w:kern w:val="0"/>
-          <w:szCs w:val="21"/>
-        </w:rPr>
-        <w:t>http protocol</w:t>
-      </w:r>
-      <w:r>
-        <w:rPr>
-          <w:rFonts w:ascii="Times New Roman" w:eastAsia="SimSun" w:hAnsi="Times New Roman" w:cs="Times New Roman"/>
-          <w:bCs/>
-          <w:kern w:val="0"/>
-          <w:szCs w:val="21"/>
-        </w:rPr>
-        <w:t xml:space="preserve"> (simple version): </w:t>
+        <w:t xml:space="preserve">creating a </w:t>
+      </w:r>
+      <w:r>
+        <w:rPr>
+          <w:rFonts w:ascii="Times New Roman" w:eastAsia="SimSun" w:hAnsi="Times New Roman" w:cs="Times New Roman"/>
+          <w:b/>
+          <w:kern w:val="0"/>
+          <w:szCs w:val="21"/>
+        </w:rPr>
+        <w:t>fault tolerant cloud</w:t>
+      </w:r>
+      <w:r>
+        <w:rPr>
+          <w:rFonts w:ascii="Times New Roman" w:eastAsia="SimSun" w:hAnsi="Times New Roman" w:cs="Times New Roman"/>
+          <w:b/>
+          <w:kern w:val="0"/>
+          <w:szCs w:val="21"/>
+        </w:rPr>
+        <w:t>-based file storage service</w:t>
+      </w:r>
+      <w:r>
+        <w:rPr>
+          <w:rFonts w:ascii="Times New Roman" w:eastAsia="SimSun" w:hAnsi="Times New Roman" w:cs="Times New Roman"/>
+          <w:bCs/>
+          <w:kern w:val="0"/>
+          <w:szCs w:val="21"/>
+        </w:rPr>
+        <w:t xml:space="preserve"> called </w:t>
+      </w:r>
+      <w:proofErr w:type="spellStart"/>
+      <w:r>
+        <w:rPr>
+          <w:rFonts w:ascii="Times New Roman" w:eastAsia="SimSun" w:hAnsi="Times New Roman" w:cs="Times New Roman"/>
+          <w:bCs/>
+          <w:kern w:val="0"/>
+          <w:szCs w:val="21"/>
+        </w:rPr>
+        <w:t>SurfStore</w:t>
+      </w:r>
+      <w:proofErr w:type="spellEnd"/>
+      <w:r>
+        <w:rPr>
+          <w:rFonts w:ascii="Times New Roman" w:eastAsia="SimSun" w:hAnsi="Times New Roman" w:cs="Times New Roman"/>
+          <w:bCs/>
+          <w:kern w:val="0"/>
+          <w:szCs w:val="21"/>
+        </w:rPr>
+        <w:t xml:space="preserve"> (client and server communicating using </w:t>
+      </w:r>
+      <w:proofErr w:type="spellStart"/>
+      <w:r>
+        <w:rPr>
+          <w:rFonts w:ascii="Times New Roman" w:eastAsia="SimSun" w:hAnsi="Times New Roman" w:cs="Times New Roman"/>
+          <w:b/>
+          <w:kern w:val="0"/>
+          <w:szCs w:val="21"/>
+        </w:rPr>
+        <w:t>gRPC</w:t>
+      </w:r>
+      <w:proofErr w:type="spellEnd"/>
+      <w:r>
+        <w:rPr>
+          <w:rFonts w:ascii="Times New Roman" w:eastAsia="SimSun" w:hAnsi="Times New Roman" w:cs="Times New Roman"/>
+          <w:bCs/>
+          <w:kern w:val="0"/>
+          <w:szCs w:val="21"/>
+        </w:rPr>
+        <w:t>):</w:t>
       </w:r>
     </w:p>
     <w:p>
@@ -1316,34 +1360,36 @@
           <w:kern w:val="0"/>
           <w:szCs w:val="21"/>
         </w:rPr>
-        <w:t xml:space="preserve">Clients send request messages to the server, and servers reply with response messages layered on top of the </w:t>
-      </w:r>
-      <w:r>
-        <w:rPr>
-          <w:rFonts w:ascii="Times New Roman" w:eastAsia="SimSun" w:hAnsi="Times New Roman" w:cs="Times New Roman"/>
-          <w:b/>
-          <w:kern w:val="0"/>
-          <w:szCs w:val="21"/>
-        </w:rPr>
-        <w:t>TCP</w:t>
-      </w:r>
-      <w:r>
-        <w:rPr>
-          <w:rFonts w:ascii="Times New Roman" w:eastAsia="SimSun" w:hAnsi="Times New Roman" w:cs="Times New Roman"/>
-          <w:bCs/>
-          <w:kern w:val="0"/>
-          <w:szCs w:val="21"/>
-        </w:rPr>
-        <w:t xml:space="preserve"> protocol</w:t>
-      </w:r>
-      <w:r>
-        <w:rPr>
-          <w:rFonts w:ascii="Times New Roman" w:eastAsia="SimSun" w:hAnsi="Times New Roman" w:cs="Times New Roman"/>
-          <w:bCs/>
-          <w:kern w:val="0"/>
-          <w:szCs w:val="21"/>
-        </w:rPr>
-        <w:t>.</w:t>
+        <w:t xml:space="preserve">The </w:t>
+      </w:r>
+      <w:proofErr w:type="spellStart"/>
+      <w:r>
+        <w:rPr>
+          <w:rFonts w:ascii="Times New Roman" w:eastAsia="SimSun" w:hAnsi="Times New Roman" w:cs="Times New Roman"/>
+          <w:bCs/>
+          <w:kern w:val="0"/>
+          <w:szCs w:val="21"/>
+        </w:rPr>
+        <w:t>SurfStore</w:t>
+      </w:r>
+      <w:proofErr w:type="spellEnd"/>
+      <w:r>
+        <w:rPr>
+          <w:rFonts w:ascii="Times New Roman" w:eastAsia="SimSun" w:hAnsi="Times New Roman" w:cs="Times New Roman"/>
+          <w:bCs/>
+          <w:kern w:val="0"/>
+          <w:szCs w:val="21"/>
+        </w:rPr>
+        <w:t xml:space="preserve"> service is composed of the following two services:</w:t>
+      </w:r>
+      <w:r>
+        <w:rPr>
+          <w:rFonts w:ascii="Times New Roman" w:eastAsia="SimSun" w:hAnsi="Times New Roman" w:cs="Times New Roman"/>
+          <w:bCs/>
+          <w:kern w:val="0"/>
+          <w:szCs w:val="21"/>
+        </w:rPr>
+        <w:t xml:space="preserve"> </w:t>
       </w:r>
     </w:p>
     <w:p>
@@ -1363,12 +1409,21 @@
       </w:pPr>
       <w:r>
         <w:rPr>
-          <w:rFonts w:ascii="Times New Roman" w:eastAsia="SimSun" w:hAnsi="Times New Roman" w:cs="Times New Roman"/>
-          <w:bCs/>
-          <w:kern w:val="0"/>
-          <w:szCs w:val="21"/>
-        </w:rPr>
-        <w:t xml:space="preserve">   </w:t>
+          <w:rFonts w:ascii="Times New Roman" w:eastAsia="SimSun" w:hAnsi="Times New Roman" w:cs="Times New Roman" w:hint="eastAsia"/>
+          <w:bCs/>
+          <w:kern w:val="0"/>
+          <w:szCs w:val="21"/>
+        </w:rPr>
+        <w:t xml:space="preserve"> </w:t>
+      </w:r>
+      <w:r>
+        <w:rPr>
+          <w:rFonts w:ascii="Times New Roman" w:eastAsia="SimSun" w:hAnsi="Times New Roman" w:cs="Times New Roman"/>
+          <w:bCs/>
+          <w:kern w:val="0"/>
+          <w:szCs w:val="21"/>
+        </w:rPr>
+        <w:t xml:space="preserve">      </w:t>
       </w:r>
       <w:r>
         <w:rPr>
@@ -1386,34 +1441,54 @@
           <w:kern w:val="0"/>
           <w:szCs w:val="21"/>
         </w:rPr>
-        <w:t xml:space="preserve"> Implemented </w:t>
-      </w:r>
-      <w:r>
-        <w:rPr>
-          <w:rFonts w:ascii="Times New Roman" w:eastAsia="SimSun" w:hAnsi="Times New Roman" w:cs="Times New Roman"/>
-          <w:b/>
-          <w:kern w:val="0"/>
-          <w:szCs w:val="21"/>
-        </w:rPr>
-        <w:t>HTTP persistent connection</w:t>
-      </w:r>
-      <w:r>
-        <w:rPr>
-          <w:rFonts w:ascii="Times New Roman" w:eastAsia="SimSun" w:hAnsi="Times New Roman" w:cs="Times New Roman"/>
-          <w:bCs/>
-          <w:kern w:val="0"/>
-          <w:szCs w:val="21"/>
-        </w:rPr>
-        <w:t xml:space="preserve">: </w:t>
-      </w:r>
-      <w:r>
-        <w:rPr>
-          <w:rFonts w:ascii="Times New Roman" w:eastAsia="SimSun" w:hAnsi="Times New Roman" w:cs="Times New Roman"/>
-          <w:bCs/>
-          <w:kern w:val="0"/>
-          <w:szCs w:val="21"/>
-        </w:rPr>
-        <w:t>a client can reuse a TCP connection to a given server</w:t>
+        <w:t xml:space="preserve"> </w:t>
+      </w:r>
+      <w:proofErr w:type="spellStart"/>
+      <w:r>
+        <w:rPr>
+          <w:rFonts w:ascii="Times New Roman" w:eastAsia="SimSun" w:hAnsi="Times New Roman" w:cs="Times New Roman"/>
+          <w:bCs/>
+          <w:kern w:val="0"/>
+          <w:szCs w:val="21"/>
+        </w:rPr>
+        <w:t>BlockStore</w:t>
+      </w:r>
+      <w:proofErr w:type="spellEnd"/>
+      <w:r>
+        <w:rPr>
+          <w:rFonts w:ascii="Times New Roman" w:eastAsia="SimSun" w:hAnsi="Times New Roman" w:cs="Times New Roman"/>
+          <w:bCs/>
+          <w:kern w:val="0"/>
+          <w:szCs w:val="21"/>
+        </w:rPr>
+        <w:t xml:space="preserve">: Stores </w:t>
+      </w:r>
+      <w:r>
+        <w:rPr>
+          <w:rFonts w:ascii="Times New Roman" w:eastAsia="SimSun" w:hAnsi="Times New Roman" w:cs="Times New Roman"/>
+          <w:bCs/>
+          <w:kern w:val="0"/>
+          <w:szCs w:val="21"/>
+        </w:rPr>
+        <w:t xml:space="preserve">these </w:t>
+      </w:r>
+      <w:r>
+        <w:rPr>
+          <w:rFonts w:ascii="Times New Roman" w:eastAsia="SimSun" w:hAnsi="Times New Roman" w:cs="Times New Roman"/>
+          <w:b/>
+          <w:kern w:val="0"/>
+          <w:szCs w:val="21"/>
+        </w:rPr>
+        <w:t>blocks</w:t>
+      </w:r>
+      <w:r>
+        <w:rPr>
+          <w:rFonts w:ascii="Times New Roman" w:eastAsia="SimSun" w:hAnsi="Times New Roman" w:cs="Times New Roman"/>
+          <w:bCs/>
+          <w:kern w:val="0"/>
+          <w:szCs w:val="21"/>
+        </w:rPr>
+        <w:t>, and when given an identifier, retrieves and returns the appropriate block.</w:t>
       </w:r>
     </w:p>
     <w:p>
@@ -1447,7 +1522,7 @@
           <w:kern w:val="0"/>
           <w:szCs w:val="21"/>
         </w:rPr>
-        <w:t xml:space="preserve">  </w:t>
+        <w:t xml:space="preserve">      </w:t>
       </w:r>
       <w:r>
         <w:rPr>
@@ -1465,25 +1540,63 @@
           <w:kern w:val="0"/>
           <w:szCs w:val="21"/>
         </w:rPr>
-        <w:t xml:space="preserve"> Provide </w:t>
-      </w:r>
-      <w:r>
-        <w:rPr>
-          <w:rFonts w:ascii="Times New Roman" w:eastAsia="SimSun" w:hAnsi="Times New Roman" w:cs="Times New Roman"/>
-          <w:b/>
-          <w:kern w:val="0"/>
-          <w:szCs w:val="21"/>
-        </w:rPr>
-        <w:t xml:space="preserve">safe control </w:t>
-      </w:r>
-      <w:r>
-        <w:rPr>
-          <w:rFonts w:ascii="Times New Roman" w:eastAsia="SimSun" w:hAnsi="Times New Roman" w:cs="Times New Roman"/>
-          <w:bCs/>
-          <w:kern w:val="0"/>
-          <w:szCs w:val="21"/>
-        </w:rPr>
-        <w:t>not allowing clients to access memory other than document root.</w:t>
+        <w:t xml:space="preserve"> </w:t>
+      </w:r>
+      <w:proofErr w:type="spellStart"/>
+      <w:r>
+        <w:rPr>
+          <w:rFonts w:ascii="Times New Roman" w:eastAsia="SimSun" w:hAnsi="Times New Roman" w:cs="Times New Roman"/>
+          <w:bCs/>
+          <w:kern w:val="0"/>
+          <w:szCs w:val="21"/>
+        </w:rPr>
+        <w:t>MetaStore</w:t>
+      </w:r>
+      <w:proofErr w:type="spellEnd"/>
+      <w:r>
+        <w:rPr>
+          <w:rFonts w:ascii="Times New Roman" w:eastAsia="SimSun" w:hAnsi="Times New Roman" w:cs="Times New Roman"/>
+          <w:bCs/>
+          <w:kern w:val="0"/>
+          <w:szCs w:val="21"/>
+        </w:rPr>
+        <w:t>: M</w:t>
+      </w:r>
+      <w:r>
+        <w:rPr>
+          <w:rFonts w:ascii="Times New Roman" w:eastAsia="SimSun" w:hAnsi="Times New Roman" w:cs="Times New Roman"/>
+          <w:bCs/>
+          <w:kern w:val="0"/>
+          <w:szCs w:val="21"/>
+        </w:rPr>
+        <w:t>anages the metadata of files and mapping of filenames to blocks</w:t>
+      </w:r>
+      <w:r>
+        <w:rPr>
+          <w:rFonts w:ascii="Times New Roman" w:eastAsia="SimSun" w:hAnsi="Times New Roman" w:cs="Times New Roman"/>
+          <w:bCs/>
+          <w:kern w:val="0"/>
+          <w:szCs w:val="21"/>
+        </w:rPr>
+        <w:t xml:space="preserve"> (hash marshalled by </w:t>
+      </w:r>
+      <w:r>
+        <w:rPr>
+          <w:rFonts w:ascii="Times New Roman" w:eastAsia="SimSun" w:hAnsi="Times New Roman" w:cs="Times New Roman"/>
+          <w:b/>
+          <w:kern w:val="0"/>
+          <w:szCs w:val="21"/>
+        </w:rPr>
+        <w:t>SHA-256</w:t>
+      </w:r>
+      <w:r>
+        <w:rPr>
+          <w:rFonts w:ascii="Times New Roman" w:eastAsia="SimSun" w:hAnsi="Times New Roman" w:cs="Times New Roman"/>
+          <w:bCs/>
+          <w:kern w:val="0"/>
+          <w:szCs w:val="21"/>
+        </w:rPr>
+        <w:t>).</w:t>
       </w:r>
     </w:p>
     <w:p>
@@ -1508,6 +1621,24 @@
           <w:kern w:val="0"/>
           <w:szCs w:val="21"/>
         </w:rPr>
+        <w:t xml:space="preserve"> </w:t>
+      </w:r>
+      <w:r>
+        <w:rPr>
+          <w:rFonts w:ascii="Times New Roman" w:eastAsia="SimSun" w:hAnsi="Times New Roman" w:cs="Times New Roman"/>
+          <w:bCs/>
+          <w:kern w:val="0"/>
+          <w:szCs w:val="21"/>
+        </w:rPr>
+        <w:t xml:space="preserve">  </w:t>
+      </w:r>
+      <w:r>
+        <w:rPr>
+          <w:rFonts w:ascii="Times New Roman" w:eastAsia="SimSun" w:hAnsi="Times New Roman" w:cs="Times New Roman" w:hint="eastAsia"/>
+          <w:bCs/>
+          <w:kern w:val="0"/>
+          <w:szCs w:val="21"/>
+        </w:rPr>
         <w:t>·</w:t>
       </w:r>
       <w:r>
@@ -1517,92 +1648,61 @@
           <w:kern w:val="0"/>
           <w:szCs w:val="21"/>
         </w:rPr>
-        <w:t xml:space="preserve">creating a </w:t>
-      </w:r>
-      <w:r>
-        <w:rPr>
-          <w:rFonts w:ascii="Times New Roman" w:eastAsia="SimSun" w:hAnsi="Times New Roman" w:cs="Times New Roman"/>
-          <w:b/>
-          <w:kern w:val="0"/>
-          <w:szCs w:val="21"/>
-        </w:rPr>
-        <w:t xml:space="preserve">fault tolerant </w:t>
-      </w:r>
-      <w:r>
-        <w:rPr>
-          <w:rFonts w:ascii="Times New Roman" w:eastAsia="SimSun" w:hAnsi="Times New Roman" w:cs="Times New Roman"/>
-          <w:b/>
-          <w:kern w:val="0"/>
-          <w:szCs w:val="21"/>
-        </w:rPr>
-        <w:t>cloud</w:t>
-      </w:r>
-      <w:r>
-        <w:rPr>
-          <w:rFonts w:ascii="Times New Roman" w:eastAsia="SimSun" w:hAnsi="Times New Roman" w:cs="Times New Roman"/>
-          <w:b/>
-          <w:kern w:val="0"/>
-          <w:szCs w:val="21"/>
-        </w:rPr>
-        <w:t>-based file storage service</w:t>
-      </w:r>
-      <w:r>
-        <w:rPr>
-          <w:rFonts w:ascii="Times New Roman" w:eastAsia="SimSun" w:hAnsi="Times New Roman" w:cs="Times New Roman"/>
-          <w:bCs/>
-          <w:kern w:val="0"/>
-          <w:szCs w:val="21"/>
-        </w:rPr>
-        <w:t xml:space="preserve"> called </w:t>
-      </w:r>
-      <w:proofErr w:type="spellStart"/>
-      <w:r>
-        <w:rPr>
-          <w:rFonts w:ascii="Times New Roman" w:eastAsia="SimSun" w:hAnsi="Times New Roman" w:cs="Times New Roman"/>
-          <w:bCs/>
-          <w:kern w:val="0"/>
-          <w:szCs w:val="21"/>
-        </w:rPr>
-        <w:t>SurfStore</w:t>
-      </w:r>
-      <w:proofErr w:type="spellEnd"/>
-      <w:r>
-        <w:rPr>
-          <w:rFonts w:ascii="Times New Roman" w:eastAsia="SimSun" w:hAnsi="Times New Roman" w:cs="Times New Roman"/>
-          <w:bCs/>
-          <w:kern w:val="0"/>
-          <w:szCs w:val="21"/>
-        </w:rPr>
-        <w:t xml:space="preserve"> (client and server communicating using </w:t>
-      </w:r>
-      <w:proofErr w:type="spellStart"/>
-      <w:r>
-        <w:rPr>
-          <w:rFonts w:ascii="Times New Roman" w:eastAsia="SimSun" w:hAnsi="Times New Roman" w:cs="Times New Roman"/>
-          <w:b/>
-          <w:kern w:val="0"/>
-          <w:szCs w:val="21"/>
-        </w:rPr>
-        <w:t>gRPC</w:t>
-      </w:r>
-      <w:proofErr w:type="spellEnd"/>
-      <w:r>
-        <w:rPr>
-          <w:rFonts w:ascii="Times New Roman" w:eastAsia="SimSun" w:hAnsi="Times New Roman" w:cs="Times New Roman"/>
-          <w:bCs/>
-          <w:kern w:val="0"/>
-          <w:szCs w:val="21"/>
-        </w:rPr>
-        <w:t>)</w:t>
-      </w:r>
-      <w:r>
-        <w:rPr>
-          <w:rFonts w:ascii="Times New Roman" w:eastAsia="SimSun" w:hAnsi="Times New Roman" w:cs="Times New Roman"/>
-          <w:bCs/>
-          <w:kern w:val="0"/>
-          <w:szCs w:val="21"/>
-        </w:rPr>
-        <w:t>:</w:t>
+        <w:t xml:space="preserve"> The clients’ file data is stored in local database with </w:t>
+      </w:r>
+      <w:r>
+        <w:rPr>
+          <w:rFonts w:ascii="Times New Roman" w:eastAsia="SimSun" w:hAnsi="Times New Roman" w:cs="Times New Roman"/>
+          <w:b/>
+          <w:kern w:val="0"/>
+          <w:szCs w:val="21"/>
+        </w:rPr>
+        <w:t>version</w:t>
+      </w:r>
+      <w:r>
+        <w:rPr>
+          <w:rFonts w:ascii="Times New Roman" w:eastAsia="SimSun" w:hAnsi="Times New Roman" w:cs="Times New Roman"/>
+          <w:bCs/>
+          <w:kern w:val="0"/>
+          <w:szCs w:val="21"/>
+        </w:rPr>
+        <w:t xml:space="preserve">. </w:t>
+      </w:r>
+      <w:r>
+        <w:rPr>
+          <w:rFonts w:ascii="Times New Roman" w:eastAsia="SimSun" w:hAnsi="Times New Roman" w:cs="Times New Roman"/>
+          <w:bCs/>
+          <w:kern w:val="0"/>
+          <w:szCs w:val="21"/>
+        </w:rPr>
+        <w:t xml:space="preserve">When </w:t>
+      </w:r>
+      <w:r>
+        <w:rPr>
+          <w:rFonts w:ascii="Times New Roman" w:eastAsia="SimSun" w:hAnsi="Times New Roman" w:cs="Times New Roman"/>
+          <w:bCs/>
+          <w:kern w:val="0"/>
+          <w:szCs w:val="21"/>
+        </w:rPr>
+        <w:t>invoking into</w:t>
+      </w:r>
+      <w:r>
+        <w:rPr>
+          <w:rFonts w:ascii="Times New Roman" w:eastAsia="SimSun" w:hAnsi="Times New Roman" w:cs="Times New Roman"/>
+          <w:bCs/>
+          <w:kern w:val="0"/>
+          <w:szCs w:val="21"/>
+        </w:rPr>
+        <w:t xml:space="preserve"> client, the sync operation will occur, and new files added to base directory will be uploaded to the cloud, files that were sync’d to the cloud from other clients will be downloaded to base directory, and any files which have ''edit conflicts'' will be resolved</w:t>
+      </w:r>
+      <w:r>
+        <w:rPr>
+          <w:rFonts w:ascii="Times New Roman" w:eastAsia="SimSun" w:hAnsi="Times New Roman" w:cs="Times New Roman"/>
+          <w:bCs/>
+          <w:kern w:val="0"/>
+          <w:szCs w:val="21"/>
+        </w:rPr>
+        <w:t>.</w:t>
       </w:r>
     </w:p>
     <w:p>
@@ -1645,16 +1745,7 @@
           <w:kern w:val="0"/>
           <w:szCs w:val="21"/>
         </w:rPr>
-        <w:t xml:space="preserve"> </w:t>
-      </w:r>
-      <w:r>
-        <w:rPr>
-          <w:rFonts w:ascii="Times New Roman" w:eastAsia="SimSun" w:hAnsi="Times New Roman" w:cs="Times New Roman"/>
-          <w:bCs/>
-          <w:kern w:val="0"/>
-          <w:szCs w:val="21"/>
-        </w:rPr>
-        <w:t xml:space="preserve">The </w:t>
+        <w:t xml:space="preserve"> Store and manage the block in different </w:t>
       </w:r>
       <w:proofErr w:type="spellStart"/>
       <w:r>
@@ -1664,7 +1755,7 @@
           <w:kern w:val="0"/>
           <w:szCs w:val="21"/>
         </w:rPr>
-        <w:t>SurfStore</w:t>
+        <w:t>BlockStore</w:t>
       </w:r>
       <w:proofErr w:type="spellEnd"/>
       <w:r>
@@ -1674,16 +1765,25 @@
           <w:kern w:val="0"/>
           <w:szCs w:val="21"/>
         </w:rPr>
-        <w:t xml:space="preserve"> service is composed of the following two services:</w:t>
-      </w:r>
-      <w:r>
-        <w:rPr>
-          <w:rFonts w:ascii="Times New Roman" w:eastAsia="SimSun" w:hAnsi="Times New Roman" w:cs="Times New Roman"/>
-          <w:bCs/>
-          <w:kern w:val="0"/>
-          <w:szCs w:val="21"/>
-        </w:rPr>
-        <w:t xml:space="preserve"> </w:t>
+        <w:t xml:space="preserve"> using </w:t>
+      </w:r>
+      <w:r>
+        <w:rPr>
+          <w:rFonts w:ascii="Times New Roman" w:eastAsia="SimSun" w:hAnsi="Times New Roman" w:cs="Times New Roman"/>
+          <w:b/>
+          <w:kern w:val="0"/>
+          <w:szCs w:val="21"/>
+        </w:rPr>
+        <w:t>Consistent Hashing Ring</w:t>
+      </w:r>
+      <w:r>
+        <w:rPr>
+          <w:rFonts w:ascii="Times New Roman" w:eastAsia="SimSun" w:hAnsi="Times New Roman" w:cs="Times New Roman"/>
+          <w:bCs/>
+          <w:kern w:val="0"/>
+          <w:szCs w:val="21"/>
+        </w:rPr>
+        <w:t>.</w:t>
       </w:r>
     </w:p>
     <w:p>
@@ -1703,21 +1803,12 @@
       </w:pPr>
       <w:r>
         <w:rPr>
-          <w:rFonts w:ascii="Times New Roman" w:eastAsia="SimSun" w:hAnsi="Times New Roman" w:cs="Times New Roman" w:hint="eastAsia"/>
-          <w:bCs/>
-          <w:kern w:val="0"/>
-          <w:szCs w:val="21"/>
-        </w:rPr>
-        <w:t xml:space="preserve"> </w:t>
-      </w:r>
-      <w:r>
-        <w:rPr>
-          <w:rFonts w:ascii="Times New Roman" w:eastAsia="SimSun" w:hAnsi="Times New Roman" w:cs="Times New Roman"/>
-          <w:bCs/>
-          <w:kern w:val="0"/>
-          <w:szCs w:val="21"/>
-        </w:rPr>
-        <w:t xml:space="preserve">      </w:t>
+          <w:rFonts w:ascii="Times New Roman" w:eastAsia="SimSun" w:hAnsi="Times New Roman" w:cs="Times New Roman"/>
+          <w:bCs/>
+          <w:kern w:val="0"/>
+          <w:szCs w:val="21"/>
+        </w:rPr>
+        <w:t xml:space="preserve">   </w:t>
       </w:r>
       <w:r>
         <w:rPr>
@@ -1735,7 +1826,16 @@
           <w:kern w:val="0"/>
           <w:szCs w:val="21"/>
         </w:rPr>
-        <w:t xml:space="preserve"> </w:t>
+        <w:t xml:space="preserve"> E</w:t>
+      </w:r>
+      <w:r>
+        <w:rPr>
+          <w:rFonts w:ascii="Times New Roman" w:eastAsia="SimSun" w:hAnsi="Times New Roman" w:cs="Times New Roman"/>
+          <w:bCs/>
+          <w:kern w:val="0"/>
+          <w:szCs w:val="21"/>
+        </w:rPr>
+        <w:t xml:space="preserve">nsure that the </w:t>
       </w:r>
       <w:proofErr w:type="spellStart"/>
       <w:r>
@@ -1745,7 +1845,25 @@
           <w:kern w:val="0"/>
           <w:szCs w:val="21"/>
         </w:rPr>
-        <w:t>BlockStore</w:t>
+        <w:t>Meta</w:t>
+      </w:r>
+      <w:r>
+        <w:rPr>
+          <w:rFonts w:ascii="Times New Roman" w:eastAsia="SimSun" w:hAnsi="Times New Roman" w:cs="Times New Roman"/>
+          <w:bCs/>
+          <w:kern w:val="0"/>
+          <w:szCs w:val="21"/>
+        </w:rPr>
+        <w:t>S</w:t>
+      </w:r>
+      <w:r>
+        <w:rPr>
+          <w:rFonts w:ascii="Times New Roman" w:eastAsia="SimSun" w:hAnsi="Times New Roman" w:cs="Times New Roman"/>
+          <w:bCs/>
+          <w:kern w:val="0"/>
+          <w:szCs w:val="21"/>
+        </w:rPr>
+        <w:t>tore</w:t>
       </w:r>
       <w:proofErr w:type="spellEnd"/>
       <w:r>
@@ -1755,34 +1873,52 @@
           <w:kern w:val="0"/>
           <w:szCs w:val="21"/>
         </w:rPr>
-        <w:t xml:space="preserve">: Stores </w:t>
-      </w:r>
-      <w:r>
-        <w:rPr>
-          <w:rFonts w:ascii="Times New Roman" w:eastAsia="SimSun" w:hAnsi="Times New Roman" w:cs="Times New Roman"/>
-          <w:bCs/>
-          <w:kern w:val="0"/>
-          <w:szCs w:val="21"/>
-        </w:rPr>
-        <w:t xml:space="preserve">these </w:t>
-      </w:r>
-      <w:r>
-        <w:rPr>
-          <w:rFonts w:ascii="Times New Roman" w:eastAsia="SimSun" w:hAnsi="Times New Roman" w:cs="Times New Roman"/>
-          <w:b/>
-          <w:kern w:val="0"/>
-          <w:szCs w:val="21"/>
-        </w:rPr>
-        <w:t>blocks</w:t>
-      </w:r>
-      <w:r>
-        <w:rPr>
-          <w:rFonts w:ascii="Times New Roman" w:eastAsia="SimSun" w:hAnsi="Times New Roman" w:cs="Times New Roman"/>
-          <w:bCs/>
-          <w:kern w:val="0"/>
-          <w:szCs w:val="21"/>
-        </w:rPr>
-        <w:t>, and when given an identifier, retrieves and returns the appropriate block.</w:t>
+        <w:t xml:space="preserve"> is fault tolerant and stays consistent regardless of</w:t>
+      </w:r>
+      <w:r>
+        <w:rPr>
+          <w:rFonts w:ascii="Times New Roman" w:eastAsia="SimSun" w:hAnsi="Times New Roman" w:cs="Times New Roman"/>
+          <w:bCs/>
+          <w:kern w:val="0"/>
+          <w:szCs w:val="21"/>
+        </w:rPr>
+        <w:t xml:space="preserve"> minority of server</w:t>
+      </w:r>
+      <w:r>
+        <w:rPr>
+          <w:rFonts w:ascii="Times New Roman" w:eastAsia="SimSun" w:hAnsi="Times New Roman" w:cs="Times New Roman"/>
+          <w:bCs/>
+          <w:kern w:val="0"/>
+          <w:szCs w:val="21"/>
+        </w:rPr>
+        <w:t xml:space="preserve"> failures</w:t>
+      </w:r>
+      <w:r>
+        <w:rPr>
+          <w:rFonts w:ascii="Times New Roman" w:eastAsia="SimSun" w:hAnsi="Times New Roman" w:cs="Times New Roman"/>
+          <w:bCs/>
+          <w:kern w:val="0"/>
+          <w:szCs w:val="21"/>
+        </w:rPr>
+        <w:t xml:space="preserve"> by </w:t>
+      </w:r>
+      <w:r>
+        <w:rPr>
+          <w:rFonts w:ascii="Times New Roman" w:eastAsia="SimSun" w:hAnsi="Times New Roman" w:cs="Times New Roman"/>
+          <w:b/>
+          <w:kern w:val="0"/>
+          <w:szCs w:val="21"/>
+        </w:rPr>
+        <w:t>RAFT</w:t>
+      </w:r>
+      <w:r>
+        <w:rPr>
+          <w:rFonts w:ascii="Times New Roman" w:eastAsia="SimSun" w:hAnsi="Times New Roman" w:cs="Times New Roman"/>
+          <w:bCs/>
+          <w:kern w:val="0"/>
+          <w:szCs w:val="21"/>
+        </w:rPr>
+        <w:t xml:space="preserve"> protocol.</w:t>
       </w:r>
     </w:p>
     <w:p>
@@ -1795,102 +1931,121 @@
         <w:jc w:val="left"/>
         <w:rPr>
           <w:rFonts w:ascii="Times New Roman" w:eastAsia="SimSun" w:hAnsi="Times New Roman" w:cs="Times New Roman"/>
-          <w:bCs/>
-          <w:kern w:val="0"/>
-          <w:szCs w:val="21"/>
-        </w:rPr>
-      </w:pPr>
-      <w:r>
-        <w:rPr>
-          <w:rFonts w:ascii="Times New Roman" w:eastAsia="SimSun" w:hAnsi="Times New Roman" w:cs="Times New Roman" w:hint="eastAsia"/>
-          <w:bCs/>
-          <w:kern w:val="0"/>
+          <w:b/>
+          <w:szCs w:val="21"/>
+        </w:rPr>
+      </w:pPr>
+      <w:r>
+        <w:rPr>
+          <w:rFonts w:ascii="Times New Roman" w:eastAsia="SimSun" w:hAnsi="Times New Roman" w:cs="Times New Roman" w:hint="eastAsia"/>
+          <w:b/>
+          <w:szCs w:val="21"/>
+        </w:rPr>
+        <w:t>20</w:t>
+      </w:r>
+      <w:r>
+        <w:rPr>
+          <w:rFonts w:ascii="Times New Roman" w:eastAsia="SimSun" w:hAnsi="Times New Roman" w:cs="Times New Roman"/>
+          <w:b/>
+          <w:szCs w:val="21"/>
+        </w:rPr>
+        <w:t>22</w:t>
+      </w:r>
+      <w:r>
+        <w:rPr>
+          <w:rFonts w:ascii="Times New Roman" w:eastAsia="SimSun" w:hAnsi="Times New Roman" w:cs="Times New Roman" w:hint="eastAsia"/>
+          <w:b/>
+          <w:szCs w:val="21"/>
+        </w:rPr>
+        <w:t>.</w:t>
+      </w:r>
+      <w:r>
+        <w:rPr>
+          <w:rFonts w:ascii="Times New Roman" w:eastAsia="SimSun" w:hAnsi="Times New Roman" w:cs="Times New Roman"/>
+          <w:b/>
+          <w:szCs w:val="21"/>
+        </w:rPr>
+        <w:t>9</w:t>
+      </w:r>
+      <w:r>
+        <w:rPr>
+          <w:rFonts w:ascii="Times New Roman" w:eastAsia="SimSun" w:hAnsi="Times New Roman" w:cs="Times New Roman" w:hint="eastAsia"/>
+          <w:b/>
+          <w:szCs w:val="21"/>
+        </w:rPr>
+        <w:t>-</w:t>
+      </w:r>
+      <w:r>
+        <w:rPr>
+          <w:rFonts w:ascii="Times New Roman" w:eastAsia="SimSun" w:hAnsi="Times New Roman" w:cs="Times New Roman"/>
+          <w:b/>
+          <w:szCs w:val="21"/>
+        </w:rPr>
+        <w:t>2022.12</w:t>
+      </w:r>
+      <w:r>
+        <w:rPr>
+          <w:rFonts w:ascii="Times New Roman" w:eastAsia="SimSun" w:hAnsi="Times New Roman" w:cs="Times New Roman"/>
+          <w:b/>
+          <w:szCs w:val="21"/>
+        </w:rPr>
+        <w:t xml:space="preserve">.       </w:t>
+      </w:r>
+      <w:r>
+        <w:rPr>
+          <w:rFonts w:ascii="Times New Roman" w:eastAsia="SimSun" w:hAnsi="Times New Roman" w:cs="Times New Roman"/>
+          <w:b/>
+          <w:szCs w:val="21"/>
+        </w:rPr>
+        <w:t xml:space="preserve">Operating System </w:t>
+      </w:r>
+      <w:r>
+        <w:rPr>
+          <w:rFonts w:ascii="Times New Roman" w:eastAsia="SimSun" w:hAnsi="Times New Roman" w:cs="Times New Roman"/>
+          <w:b/>
+          <w:szCs w:val="21"/>
+        </w:rPr>
+        <w:t>Implementation</w:t>
+      </w:r>
+      <w:r>
+        <w:rPr>
+          <w:rFonts w:ascii="Times New Roman" w:eastAsia="SimSun" w:hAnsi="Times New Roman" w:cs="Times New Roman"/>
+          <w:b/>
           <w:szCs w:val="21"/>
         </w:rPr>
         <w:t xml:space="preserve"> </w:t>
       </w:r>
       <w:r>
         <w:rPr>
-          <w:rFonts w:ascii="Times New Roman" w:eastAsia="SimSun" w:hAnsi="Times New Roman" w:cs="Times New Roman"/>
-          <w:bCs/>
-          <w:kern w:val="0"/>
-          <w:szCs w:val="21"/>
-        </w:rPr>
-        <w:t xml:space="preserve">      </w:t>
-      </w:r>
-      <w:r>
-        <w:rPr>
-          <w:rFonts w:ascii="Times New Roman" w:eastAsia="SimSun" w:hAnsi="Times New Roman" w:cs="Times New Roman" w:hint="eastAsia"/>
-          <w:bCs/>
-          <w:kern w:val="0"/>
-          <w:szCs w:val="21"/>
-        </w:rPr>
-        <w:t>·</w:t>
-      </w:r>
-      <w:r>
-        <w:rPr>
-          <w:rFonts w:ascii="Times New Roman" w:eastAsia="SimSun" w:hAnsi="Times New Roman" w:cs="Times New Roman"/>
-          <w:bCs/>
-          <w:kern w:val="0"/>
+          <w:rFonts w:ascii="Times New Roman" w:eastAsia="SimSun" w:hAnsi="Times New Roman" w:cs="Times New Roman" w:hint="eastAsia"/>
+          <w:b/>
           <w:szCs w:val="21"/>
         </w:rPr>
         <w:t xml:space="preserve"> </w:t>
       </w:r>
-      <w:proofErr w:type="spellStart"/>
-      <w:r>
-        <w:rPr>
-          <w:rFonts w:ascii="Times New Roman" w:eastAsia="SimSun" w:hAnsi="Times New Roman" w:cs="Times New Roman"/>
-          <w:bCs/>
-          <w:kern w:val="0"/>
-          <w:szCs w:val="21"/>
-        </w:rPr>
-        <w:t>MetaStore</w:t>
-      </w:r>
-      <w:proofErr w:type="spellEnd"/>
-      <w:r>
-        <w:rPr>
-          <w:rFonts w:ascii="Times New Roman" w:eastAsia="SimSun" w:hAnsi="Times New Roman" w:cs="Times New Roman"/>
-          <w:bCs/>
-          <w:kern w:val="0"/>
-          <w:szCs w:val="21"/>
-        </w:rPr>
-        <w:t>: M</w:t>
-      </w:r>
-      <w:r>
-        <w:rPr>
-          <w:rFonts w:ascii="Times New Roman" w:eastAsia="SimSun" w:hAnsi="Times New Roman" w:cs="Times New Roman"/>
-          <w:bCs/>
-          <w:kern w:val="0"/>
-          <w:szCs w:val="21"/>
-        </w:rPr>
-        <w:t>anages the metadata of files and mapping of filenames to blocks</w:t>
-      </w:r>
-      <w:r>
-        <w:rPr>
-          <w:rFonts w:ascii="Times New Roman" w:eastAsia="SimSun" w:hAnsi="Times New Roman" w:cs="Times New Roman"/>
-          <w:bCs/>
-          <w:kern w:val="0"/>
-          <w:szCs w:val="21"/>
-        </w:rPr>
-        <w:t xml:space="preserve"> (hash marshalled by </w:t>
-      </w:r>
-      <w:r>
-        <w:rPr>
-          <w:rFonts w:ascii="Times New Roman" w:eastAsia="SimSun" w:hAnsi="Times New Roman" w:cs="Times New Roman"/>
-          <w:b/>
-          <w:kern w:val="0"/>
-          <w:szCs w:val="21"/>
-        </w:rPr>
-        <w:t>SHA-256</w:t>
-      </w:r>
-      <w:r>
-        <w:rPr>
-          <w:rFonts w:ascii="Times New Roman" w:eastAsia="SimSun" w:hAnsi="Times New Roman" w:cs="Times New Roman"/>
-          <w:bCs/>
-          <w:kern w:val="0"/>
-          <w:szCs w:val="21"/>
-        </w:rPr>
-        <w:t>).</w:t>
+      <w:r>
+        <w:rPr>
+          <w:rFonts w:ascii="Times New Roman" w:eastAsia="SimSun" w:hAnsi="Times New Roman" w:cs="Times New Roman"/>
+          <w:b/>
+          <w:szCs w:val="21"/>
+        </w:rPr>
+        <w:t xml:space="preserve">          </w:t>
+      </w:r>
+      <w:r>
+        <w:rPr>
+          <w:rFonts w:ascii="Times New Roman" w:eastAsia="SimSun" w:hAnsi="Times New Roman" w:cs="Times New Roman" w:hint="eastAsia"/>
+          <w:b/>
+          <w:szCs w:val="21"/>
+        </w:rPr>
+        <w:t xml:space="preserve">                   </w:t>
+      </w:r>
+      <w:r>
+        <w:rPr>
+          <w:rFonts w:ascii="Times New Roman" w:eastAsia="SimSun" w:hAnsi="Times New Roman" w:cs="Times New Roman"/>
+          <w:b/>
+          <w:szCs w:val="21"/>
+        </w:rPr>
+        <w:t xml:space="preserve">     </w:t>
       </w:r>
     </w:p>
     <w:p>
@@ -1915,6 +2070,33 @@
           <w:kern w:val="0"/>
           <w:szCs w:val="21"/>
         </w:rPr>
+        <w:t>·</w:t>
+      </w:r>
+      <w:r>
+        <w:rPr>
+          <w:rFonts w:ascii="Times New Roman" w:eastAsia="SimSun" w:hAnsi="Times New Roman" w:cs="Times New Roman"/>
+          <w:bCs/>
+          <w:kern w:val="0"/>
+          <w:szCs w:val="21"/>
+        </w:rPr>
+        <w:t xml:space="preserve">Implementing internal structures of </w:t>
+      </w:r>
+      <w:r>
+        <w:rPr>
+          <w:rFonts w:ascii="Times New Roman" w:eastAsia="SimSun" w:hAnsi="Times New Roman" w:cs="Times New Roman" w:hint="eastAsia"/>
+          <w:bCs/>
+          <w:kern w:val="0"/>
+          <w:szCs w:val="21"/>
+        </w:rPr>
+        <w:t>the</w:t>
+      </w:r>
+      <w:r>
+        <w:rPr>
+          <w:rFonts w:ascii="Times New Roman" w:eastAsia="SimSun" w:hAnsi="Times New Roman" w:cs="Times New Roman"/>
+          <w:bCs/>
+          <w:kern w:val="0"/>
+          <w:szCs w:val="21"/>
+        </w:rPr>
         <w:t xml:space="preserve"> </w:t>
       </w:r>
       <w:r>
@@ -1924,16 +2106,16 @@
           <w:kern w:val="0"/>
           <w:szCs w:val="21"/>
         </w:rPr>
-        <w:t xml:space="preserve">  </w:t>
-      </w:r>
-      <w:r>
-        <w:rPr>
-          <w:rFonts w:ascii="Times New Roman" w:eastAsia="SimSun" w:hAnsi="Times New Roman" w:cs="Times New Roman" w:hint="eastAsia"/>
-          <w:bCs/>
-          <w:kern w:val="0"/>
-          <w:szCs w:val="21"/>
-        </w:rPr>
-        <w:t>·</w:t>
+        <w:t xml:space="preserve">operating system: Alarm() function to call timer interrupt; Join() function to sleep the parent while waiting for the child thread to finish; </w:t>
+      </w:r>
+      <w:r>
+        <w:rPr>
+          <w:rFonts w:ascii="Times New Roman" w:eastAsia="SimSun" w:hAnsi="Times New Roman" w:cs="Times New Roman"/>
+          <w:bCs/>
+          <w:kern w:val="0"/>
+          <w:szCs w:val="21"/>
+        </w:rPr>
+        <w:t>Implement</w:t>
       </w:r>
       <w:r>
         <w:rPr>
@@ -1947,83 +2129,37 @@
       <w:r>
         <w:rPr>
           <w:rFonts w:ascii="Times New Roman" w:eastAsia="SimSun" w:hAnsi="Times New Roman" w:cs="Times New Roman"/>
-          <w:bCs/>
-          <w:kern w:val="0"/>
-          <w:szCs w:val="21"/>
-        </w:rPr>
-        <w:t xml:space="preserve">The clients’ file data is stored in local database with </w:t>
-      </w:r>
-      <w:r>
-        <w:rPr>
-          <w:rFonts w:ascii="Times New Roman" w:eastAsia="SimSun" w:hAnsi="Times New Roman" w:cs="Times New Roman"/>
-          <w:b/>
-          <w:kern w:val="0"/>
-          <w:szCs w:val="21"/>
-        </w:rPr>
-        <w:t>version</w:t>
-      </w:r>
-      <w:r>
-        <w:rPr>
-          <w:rFonts w:ascii="Times New Roman" w:eastAsia="SimSun" w:hAnsi="Times New Roman" w:cs="Times New Roman"/>
-          <w:bCs/>
-          <w:kern w:val="0"/>
-          <w:szCs w:val="21"/>
-        </w:rPr>
-        <w:t xml:space="preserve">. </w:t>
-      </w:r>
-      <w:r>
-        <w:rPr>
-          <w:rFonts w:ascii="Times New Roman" w:eastAsia="SimSun" w:hAnsi="Times New Roman" w:cs="Times New Roman"/>
-          <w:bCs/>
-          <w:kern w:val="0"/>
-          <w:szCs w:val="21"/>
-        </w:rPr>
-        <w:t xml:space="preserve">When </w:t>
-      </w:r>
-      <w:r>
-        <w:rPr>
-          <w:rFonts w:ascii="Times New Roman" w:eastAsia="SimSun" w:hAnsi="Times New Roman" w:cs="Times New Roman"/>
-          <w:bCs/>
-          <w:kern w:val="0"/>
-          <w:szCs w:val="21"/>
-        </w:rPr>
-        <w:t>invoking into</w:t>
-      </w:r>
-      <w:r>
-        <w:rPr>
-          <w:rFonts w:ascii="Times New Roman" w:eastAsia="SimSun" w:hAnsi="Times New Roman" w:cs="Times New Roman"/>
-          <w:bCs/>
-          <w:kern w:val="0"/>
-          <w:szCs w:val="21"/>
-        </w:rPr>
-        <w:t xml:space="preserve"> client, the sync operation will occur, and new files added to base directory will be uploaded to the cloud, files that were sync’d to the cloud from other clients will be downloaded to base directory, and any files which have </w:t>
-      </w:r>
-      <w:r>
-        <w:rPr>
-          <w:rFonts w:ascii="Times New Roman" w:eastAsia="SimSun" w:hAnsi="Times New Roman" w:cs="Times New Roman"/>
-          <w:bCs/>
-          <w:kern w:val="0"/>
-          <w:szCs w:val="21"/>
-        </w:rPr>
-        <w:t>''</w:t>
-      </w:r>
-      <w:r>
-        <w:rPr>
-          <w:rFonts w:ascii="Times New Roman" w:eastAsia="SimSun" w:hAnsi="Times New Roman" w:cs="Times New Roman"/>
-          <w:bCs/>
-          <w:kern w:val="0"/>
-          <w:szCs w:val="21"/>
-        </w:rPr>
-        <w:t>edit conflicts'' will be resolved</w:t>
-      </w:r>
-      <w:r>
-        <w:rPr>
-          <w:rFonts w:ascii="Times New Roman" w:eastAsia="SimSun" w:hAnsi="Times New Roman" w:cs="Times New Roman"/>
-          <w:bCs/>
-          <w:kern w:val="0"/>
-          <w:szCs w:val="21"/>
-        </w:rPr>
-        <w:t>.</w:t>
+          <w:b/>
+          <w:kern w:val="0"/>
+          <w:szCs w:val="21"/>
+        </w:rPr>
+        <w:t>semaphores</w:t>
+      </w:r>
+      <w:r>
+        <w:rPr>
+          <w:rFonts w:ascii="Open Sans" w:hAnsi="Open Sans" w:cs="Open Sans"/>
+          <w:color w:val="000000"/>
+          <w:sz w:val="22"/>
+        </w:rPr>
+        <w:t xml:space="preserve"> </w:t>
+      </w:r>
+      <w:r>
+        <w:rPr>
+          <w:rFonts w:ascii="Times New Roman" w:eastAsia="SimSun" w:hAnsi="Times New Roman" w:cs="Times New Roman"/>
+          <w:bCs/>
+          <w:kern w:val="0"/>
+          <w:szCs w:val="21"/>
+        </w:rPr>
+        <w:t>to provide atomicity</w:t>
+      </w:r>
+      <w:r>
+        <w:rPr>
+          <w:rFonts w:ascii="Times New Roman" w:eastAsia="SimSun" w:hAnsi="Times New Roman" w:cs="Times New Roman"/>
+          <w:bCs/>
+          <w:kern w:val="0"/>
+          <w:szCs w:val="21"/>
+        </w:rPr>
+        <w:t xml:space="preserve">; </w:t>
       </w:r>
     </w:p>
     <w:p>
@@ -2043,15 +2179,6 @@
       </w:pPr>
       <w:r>
         <w:rPr>
-          <w:rFonts w:ascii="Times New Roman" w:eastAsia="SimSun" w:hAnsi="Times New Roman" w:cs="Times New Roman"/>
-          <w:bCs/>
-          <w:kern w:val="0"/>
-          <w:szCs w:val="21"/>
-        </w:rPr>
-        <w:t xml:space="preserve">   </w:t>
-      </w:r>
-      <w:r>
-        <w:rPr>
           <w:rFonts w:ascii="Times New Roman" w:eastAsia="SimSun" w:hAnsi="Times New Roman" w:cs="Times New Roman" w:hint="eastAsia"/>
           <w:bCs/>
           <w:kern w:val="0"/>
@@ -2066,16 +2193,7 @@
           <w:kern w:val="0"/>
           <w:szCs w:val="21"/>
         </w:rPr>
-        <w:t xml:space="preserve"> </w:t>
-      </w:r>
-      <w:r>
-        <w:rPr>
-          <w:rFonts w:ascii="Times New Roman" w:eastAsia="SimSun" w:hAnsi="Times New Roman" w:cs="Times New Roman"/>
-          <w:bCs/>
-          <w:kern w:val="0"/>
-          <w:szCs w:val="21"/>
-        </w:rPr>
-        <w:t xml:space="preserve">Store and manage the block in different </w:t>
+        <w:t>create the </w:t>
       </w:r>
       <w:proofErr w:type="spellStart"/>
       <w:r>
@@ -2085,7 +2203,16 @@
           <w:kern w:val="0"/>
           <w:szCs w:val="21"/>
         </w:rPr>
-        <w:t>BlockStore</w:t>
+        <w:t>p</w:t>
+      </w:r>
+      <w:r>
+        <w:rPr>
+          <w:rFonts w:ascii="Times New Roman" w:eastAsia="SimSun" w:hAnsi="Times New Roman" w:cs="Times New Roman"/>
+          <w:bCs/>
+          <w:kern w:val="0"/>
+          <w:szCs w:val="21"/>
+        </w:rPr>
+        <w:t>ageTable</w:t>
       </w:r>
       <w:proofErr w:type="spellEnd"/>
       <w:r>
@@ -2095,25 +2222,7 @@
           <w:kern w:val="0"/>
           <w:szCs w:val="21"/>
         </w:rPr>
-        <w:t xml:space="preserve"> using </w:t>
-      </w:r>
-      <w:r>
-        <w:rPr>
-          <w:rFonts w:ascii="Times New Roman" w:eastAsia="SimSun" w:hAnsi="Times New Roman" w:cs="Times New Roman"/>
-          <w:b/>
-          <w:kern w:val="0"/>
-          <w:szCs w:val="21"/>
-        </w:rPr>
-        <w:t>Consistent Hashing Ring</w:t>
-      </w:r>
-      <w:r>
-        <w:rPr>
-          <w:rFonts w:ascii="Times New Roman" w:eastAsia="SimSun" w:hAnsi="Times New Roman" w:cs="Times New Roman"/>
-          <w:bCs/>
-          <w:kern w:val="0"/>
-          <w:szCs w:val="21"/>
-        </w:rPr>
-        <w:t>.</w:t>
+        <w:t> data structure for each user process, which maps the process's virtual addresses to physical addresses.</w:t>
       </w:r>
     </w:p>
     <w:p>
@@ -2133,15 +2242,6 @@
       </w:pPr>
       <w:r>
         <w:rPr>
-          <w:rFonts w:ascii="Times New Roman" w:eastAsia="SimSun" w:hAnsi="Times New Roman" w:cs="Times New Roman"/>
-          <w:bCs/>
-          <w:kern w:val="0"/>
-          <w:szCs w:val="21"/>
-        </w:rPr>
-        <w:t xml:space="preserve">   </w:t>
-      </w:r>
-      <w:r>
-        <w:rPr>
           <w:rFonts w:ascii="Times New Roman" w:eastAsia="SimSun" w:hAnsi="Times New Roman" w:cs="Times New Roman" w:hint="eastAsia"/>
           <w:bCs/>
           <w:kern w:val="0"/>
@@ -2156,99 +2256,41 @@
           <w:kern w:val="0"/>
           <w:szCs w:val="21"/>
         </w:rPr>
-        <w:t xml:space="preserve"> E</w:t>
-      </w:r>
-      <w:r>
-        <w:rPr>
-          <w:rFonts w:ascii="Times New Roman" w:eastAsia="SimSun" w:hAnsi="Times New Roman" w:cs="Times New Roman"/>
-          <w:bCs/>
-          <w:kern w:val="0"/>
-          <w:szCs w:val="21"/>
-        </w:rPr>
-        <w:t xml:space="preserve">nsure that the </w:t>
-      </w:r>
-      <w:proofErr w:type="spellStart"/>
-      <w:r>
-        <w:rPr>
-          <w:rFonts w:ascii="Times New Roman" w:eastAsia="SimSun" w:hAnsi="Times New Roman" w:cs="Times New Roman"/>
-          <w:bCs/>
-          <w:kern w:val="0"/>
-          <w:szCs w:val="21"/>
-        </w:rPr>
-        <w:t>Meta</w:t>
-      </w:r>
-      <w:r>
-        <w:rPr>
-          <w:rFonts w:ascii="Times New Roman" w:eastAsia="SimSun" w:hAnsi="Times New Roman" w:cs="Times New Roman"/>
-          <w:bCs/>
-          <w:kern w:val="0"/>
-          <w:szCs w:val="21"/>
-        </w:rPr>
-        <w:t>S</w:t>
-      </w:r>
-      <w:r>
-        <w:rPr>
-          <w:rFonts w:ascii="Times New Roman" w:eastAsia="SimSun" w:hAnsi="Times New Roman" w:cs="Times New Roman"/>
-          <w:bCs/>
-          <w:kern w:val="0"/>
-          <w:szCs w:val="21"/>
-        </w:rPr>
-        <w:t>tore</w:t>
-      </w:r>
-      <w:proofErr w:type="spellEnd"/>
-      <w:r>
-        <w:rPr>
-          <w:rFonts w:ascii="Times New Roman" w:eastAsia="SimSun" w:hAnsi="Times New Roman" w:cs="Times New Roman"/>
-          <w:bCs/>
-          <w:kern w:val="0"/>
-          <w:szCs w:val="21"/>
-        </w:rPr>
-        <w:t xml:space="preserve"> is fault tolerant and stays consistent regardless of</w:t>
-      </w:r>
-      <w:r>
-        <w:rPr>
-          <w:rFonts w:ascii="Times New Roman" w:eastAsia="SimSun" w:hAnsi="Times New Roman" w:cs="Times New Roman"/>
-          <w:bCs/>
-          <w:kern w:val="0"/>
-          <w:szCs w:val="21"/>
-        </w:rPr>
-        <w:t xml:space="preserve"> minority of server</w:t>
-      </w:r>
-      <w:r>
-        <w:rPr>
-          <w:rFonts w:ascii="Times New Roman" w:eastAsia="SimSun" w:hAnsi="Times New Roman" w:cs="Times New Roman"/>
-          <w:bCs/>
-          <w:kern w:val="0"/>
-          <w:szCs w:val="21"/>
-        </w:rPr>
-        <w:t xml:space="preserve"> failures</w:t>
-      </w:r>
-      <w:r>
-        <w:rPr>
-          <w:rFonts w:ascii="Times New Roman" w:eastAsia="SimSun" w:hAnsi="Times New Roman" w:cs="Times New Roman"/>
-          <w:bCs/>
-          <w:kern w:val="0"/>
-          <w:szCs w:val="21"/>
-        </w:rPr>
-        <w:t xml:space="preserve"> by </w:t>
-      </w:r>
-      <w:r>
-        <w:rPr>
-          <w:rFonts w:ascii="Times New Roman" w:eastAsia="SimSun" w:hAnsi="Times New Roman" w:cs="Times New Roman"/>
-          <w:b/>
-          <w:kern w:val="0"/>
-          <w:szCs w:val="21"/>
-        </w:rPr>
-        <w:t>RAFT</w:t>
-      </w:r>
-      <w:r>
-        <w:rPr>
-          <w:rFonts w:ascii="Times New Roman" w:eastAsia="SimSun" w:hAnsi="Times New Roman" w:cs="Times New Roman"/>
-          <w:bCs/>
-          <w:kern w:val="0"/>
-          <w:szCs w:val="21"/>
-        </w:rPr>
-        <w:t xml:space="preserve"> protocol.</w:t>
+        <w:t>Implementing the file system calls create, open, read, write, close, unlink, join, exit and exec.</w:t>
+      </w:r>
+    </w:p>
+    <w:p>
+      <w:pPr>
+        <w:tabs>
+          <w:tab w:val="left" w:pos="3828"/>
+          <w:tab w:val="left" w:pos="8647"/>
+        </w:tabs>
+        <w:ind w:leftChars="-202" w:left="-424" w:rightChars="-207" w:right="-435"/>
+        <w:jc w:val="left"/>
+        <w:rPr>
+          <w:rFonts w:ascii="Times New Roman" w:eastAsia="SimSun" w:hAnsi="Times New Roman" w:cs="Times New Roman"/>
+          <w:bCs/>
+          <w:kern w:val="0"/>
+          <w:szCs w:val="21"/>
+        </w:rPr>
+      </w:pPr>
+      <w:r>
+        <w:rPr>
+          <w:rFonts w:ascii="Times New Roman" w:eastAsia="SimSun" w:hAnsi="Times New Roman" w:cs="Times New Roman" w:hint="eastAsia"/>
+          <w:bCs/>
+          <w:kern w:val="0"/>
+          <w:szCs w:val="21"/>
+        </w:rPr>
+        <w:t>·</w:t>
+      </w:r>
+      <w:r>
+        <w:rPr>
+          <w:rFonts w:ascii="Times New Roman" w:eastAsia="SimSun" w:hAnsi="Times New Roman" w:cs="Times New Roman"/>
+          <w:bCs/>
+          <w:kern w:val="0"/>
+          <w:szCs w:val="21"/>
+        </w:rPr>
+        <w:t>Implement demand paging, page replacement to free up a physic page to handle page faults.</w:t>
       </w:r>
     </w:p>
     <w:p>
@@ -4190,10 +4232,6 @@
 </file>
 
 <file path=customXml/item1.xml><?xml version="1.0" encoding="utf-8"?>
-<b:Sources xmlns:b="http://schemas.openxmlformats.org/officeDocument/2006/bibliography" xmlns="http://schemas.openxmlformats.org/officeDocument/2006/bibliography" SelectedStyle="\APASixthEditionOfficeOnline.xsl" StyleName="APA" Version="6"/>
-</file>
-
-<file path=customXml/item2.xml><?xml version="1.0" encoding="utf-8"?>
 <s:customData xmlns="http://www.wps.cn/officeDocument/2013/wpsCustomData" xmlns:s="http://www.wps.cn/officeDocument/2013/wpsCustomData">
   <customSectProps>
     <customSectPr/>
@@ -4201,18 +4239,22 @@
 </s:customData>
 </file>
 
+<file path=customXml/item2.xml><?xml version="1.0" encoding="utf-8"?>
+<b:Sources xmlns:b="http://schemas.openxmlformats.org/officeDocument/2006/bibliography" xmlns="http://schemas.openxmlformats.org/officeDocument/2006/bibliography" SelectedStyle="\APASixthEditionOfficeOnline.xsl" StyleName="APA" Version="6"/>
+</file>
+
 <file path=customXml/itemProps1.xml><?xml version="1.0" encoding="utf-8"?>
+<ds:datastoreItem xmlns:ds="http://schemas.openxmlformats.org/officeDocument/2006/customXml" ds:itemID="{B1977F7D-205B-4081-913C-38D41E755F92}">
+  <ds:schemaRefs>
+    <ds:schemaRef ds:uri="http://www.wps.cn/officeDocument/2013/wpsCustomData"/>
+  </ds:schemaRefs>
+</ds:datastoreItem>
+</file>
+
+<file path=customXml/itemProps2.xml><?xml version="1.0" encoding="utf-8"?>
 <ds:datastoreItem xmlns:ds="http://schemas.openxmlformats.org/officeDocument/2006/customXml" ds:itemID="{EDADD65B-9D19-CB4D-9B15-E06ECF8A1B47}">
   <ds:schemaRefs>
     <ds:schemaRef ds:uri="http://schemas.openxmlformats.org/officeDocument/2006/bibliography"/>
   </ds:schemaRefs>
 </ds:datastoreItem>
-</file>
-
-<file path=customXml/itemProps2.xml><?xml version="1.0" encoding="utf-8"?>
-<ds:datastoreItem xmlns:ds="http://schemas.openxmlformats.org/officeDocument/2006/customXml" ds:itemID="{B1977F7D-205B-4081-913C-38D41E755F92}">
-  <ds:schemaRefs>
-    <ds:schemaRef ds:uri="http://www.wps.cn/officeDocument/2013/wpsCustomData"/>
-  </ds:schemaRefs>
-</ds:datastoreItem>
 </file>
</xml_diff>